<commit_message>
verder gewerkt aan flowchart en verhaallijn
</commit_message>
<xml_diff>
--- a/tekstbased applicatie.docx
+++ b/tekstbased applicatie.docx
@@ -1264,7 +1264,6 @@
     </w:p>
     <w:p>
       <w:r>
-        <w:lastRenderedPageBreak/>
         <w:t xml:space="preserve">Jouw naam: nee </w:t>
       </w:r>
     </w:p>
@@ -1328,7 +1327,10 @@
         <w:pStyle w:val="Kop1"/>
       </w:pPr>
       <w:r>
-        <w:t xml:space="preserve">Keuze 6 route b </w:t>
+        <w:t xml:space="preserve">Keuze 6 route </w:t>
+      </w:r>
+      <w:r>
+        <w:t>c</w:t>
       </w:r>
     </w:p>
     <w:p>
@@ -1354,10 +1356,7 @@
     </w:p>
     <w:p>
       <w:r>
-        <w:t xml:space="preserve">Je komt binnen en vraagt aan de receptie </w:t>
-      </w:r>
-      <w:r>
-        <w:t xml:space="preserve">wat voor banen ze hebben. </w:t>
+        <w:t xml:space="preserve">Je komt binnen en vraagt aan de receptie wat voor banen ze hebben. </w:t>
       </w:r>
     </w:p>
     <w:p>
@@ -1424,14 +1423,99 @@
         <w:t>else</w:t>
       </w:r>
       <w:proofErr w:type="spellEnd"/>
-      <w:r>
-        <w:rPr>
-          <w:b/>
-          <w:bCs/>
-        </w:rPr>
-        <w:t xml:space="preserve">  </w:t>
-      </w:r>
-    </w:p>
+    </w:p>
+    <w:p>
+      <w:pPr>
+        <w:rPr>
+          <w:b/>
+          <w:bCs/>
+        </w:rPr>
+      </w:pPr>
+    </w:p>
+    <w:p>
+      <w:pPr>
+        <w:pStyle w:val="Kop1"/>
+      </w:pPr>
+      <w:r>
+        <w:t>Keuze 7 route a</w:t>
+      </w:r>
+    </w:p>
+    <w:p>
+      <w:r>
+        <w:t xml:space="preserve">Je loopt in de bos en je vindt een </w:t>
+      </w:r>
+      <w:proofErr w:type="spellStart"/>
+      <w:r>
+        <w:t>tak,klimop</w:t>
+      </w:r>
+      <w:proofErr w:type="spellEnd"/>
+      <w:r>
+        <w:t xml:space="preserve"> en een steen</w:t>
+      </w:r>
+    </w:p>
+    <w:p>
+      <w:r>
+        <w:t>Je maakt een stenen bijl.</w:t>
+      </w:r>
+    </w:p>
+    <w:p>
+      <w:r>
+        <w:t xml:space="preserve">Verder op zie je het pad weer naar de </w:t>
+      </w:r>
+      <w:proofErr w:type="spellStart"/>
+      <w:r>
+        <w:t>dungeon</w:t>
+      </w:r>
+      <w:proofErr w:type="spellEnd"/>
+      <w:r>
+        <w:t>.</w:t>
+      </w:r>
+    </w:p>
+    <w:p>
+      <w:pPr>
+        <w:pStyle w:val="Kop1"/>
+      </w:pPr>
+      <w:r>
+        <w:t>Keuze 7 route b</w:t>
+      </w:r>
+    </w:p>
+    <w:p>
+      <w:r>
+        <w:t>Je loopt langs het bos en je komt een pad tegen.</w:t>
+      </w:r>
+    </w:p>
+    <w:p>
+      <w:r>
+        <w:t xml:space="preserve">Je loopt het af en ziet een </w:t>
+      </w:r>
+      <w:proofErr w:type="spellStart"/>
+      <w:r>
+        <w:t>goblin</w:t>
+      </w:r>
+      <w:proofErr w:type="spellEnd"/>
+      <w:r>
+        <w:t>.</w:t>
+      </w:r>
+    </w:p>
+    <w:p>
+      <w:r>
+        <w:t>Je hebt geen wapen</w:t>
+      </w:r>
+      <w:r>
+        <w:t xml:space="preserve"> en de </w:t>
+      </w:r>
+      <w:proofErr w:type="spellStart"/>
+      <w:r>
+        <w:t>goblin</w:t>
+      </w:r>
+      <w:proofErr w:type="spellEnd"/>
+      <w:r>
+        <w:t xml:space="preserve"> snijd je keel door. </w:t>
+      </w:r>
+    </w:p>
+    <w:p/>
+    <w:p/>
+    <w:p/>
     <w:p/>
     <w:sectPr>
       <w:pgSz w:w="11906" w:h="16838"/>

</xml_diff>

<commit_message>
verder gewerkt aan de flowchart en keuzeverhaal tot keuze 10
</commit_message>
<xml_diff>
--- a/tekstbased applicatie.docx
+++ b/tekstbased applicatie.docx
@@ -352,7 +352,13 @@
       </w:r>
       <w:proofErr w:type="spellEnd"/>
       <w:r>
-        <w:t xml:space="preserve"> sage door heb een vraag in je hoofd testellen</w:t>
+        <w:t xml:space="preserve"> sage door he</w:t>
+      </w:r>
+      <w:r>
+        <w:t>m</w:t>
+      </w:r>
+      <w:r>
+        <w:t xml:space="preserve"> een vraag in je hoofd testellen</w:t>
       </w:r>
     </w:p>
     <w:p>
@@ -772,6 +778,7 @@
     </w:p>
     <w:p>
       <w:r>
+        <w:lastRenderedPageBreak/>
         <w:t>En de man brengt je in de stad.</w:t>
       </w:r>
     </w:p>
@@ -1337,11 +1344,9 @@
       <w:r>
         <w:t xml:space="preserve">Je loopt langs een aantal hotels en restaurantjes voor dat je aan komt bij de </w:t>
       </w:r>
-      <w:proofErr w:type="spellStart"/>
-      <w:r>
-        <w:t>adventurer</w:t>
-      </w:r>
-      <w:proofErr w:type="spellEnd"/>
+      <w:r>
+        <w:t>avonturier</w:t>
+      </w:r>
       <w:r>
         <w:t xml:space="preserve"> </w:t>
       </w:r>
@@ -1513,7 +1518,1072 @@
         <w:t xml:space="preserve"> snijd je keel door. </w:t>
       </w:r>
     </w:p>
-    <w:p/>
+    <w:p>
+      <w:pPr>
+        <w:pStyle w:val="Kop1"/>
+      </w:pPr>
+      <w:r>
+        <w:t>Keuze 8 route a</w:t>
+      </w:r>
+    </w:p>
+    <w:p>
+      <w:pPr>
+        <w:rPr>
+          <w:b/>
+          <w:bCs/>
+        </w:rPr>
+      </w:pPr>
+      <w:r>
+        <w:rPr>
+          <w:b/>
+          <w:bCs/>
+        </w:rPr>
+        <w:t>Je vroeg het en je mocht het zwaard houden</w:t>
+      </w:r>
+    </w:p>
+    <w:p>
+      <w:pPr>
+        <w:shd w:val="clear" w:color="auto" w:fill="1E1E1E"/>
+        <w:spacing w:after="0" w:line="285" w:lineRule="atLeast"/>
+        <w:rPr>
+          <w:rFonts w:ascii="Consolas" w:eastAsia="Times New Roman" w:hAnsi="Consolas" w:cs="Times New Roman"/>
+          <w:color w:val="D4D4D4"/>
+          <w:sz w:val="21"/>
+          <w:szCs w:val="21"/>
+          <w:lang w:eastAsia="nl-NL"/>
+        </w:rPr>
+      </w:pPr>
+      <w:r>
+        <w:rPr>
+          <w:rFonts w:ascii="Consolas" w:eastAsia="Times New Roman" w:hAnsi="Consolas" w:cs="Times New Roman"/>
+          <w:color w:val="DCDCAA"/>
+          <w:sz w:val="21"/>
+          <w:szCs w:val="21"/>
+          <w:lang w:eastAsia="nl-NL"/>
+        </w:rPr>
+        <w:t>print</w:t>
+      </w:r>
+      <w:r>
+        <w:rPr>
+          <w:rFonts w:ascii="Consolas" w:eastAsia="Times New Roman" w:hAnsi="Consolas" w:cs="Times New Roman"/>
+          <w:color w:val="D4D4D4"/>
+          <w:sz w:val="21"/>
+          <w:szCs w:val="21"/>
+          <w:lang w:eastAsia="nl-NL"/>
+        </w:rPr>
+        <w:t>(</w:t>
+      </w:r>
+      <w:r>
+        <w:rPr>
+          <w:rFonts w:ascii="Consolas" w:eastAsia="Times New Roman" w:hAnsi="Consolas" w:cs="Times New Roman"/>
+          <w:color w:val="9CDCFE"/>
+          <w:sz w:val="21"/>
+          <w:szCs w:val="21"/>
+          <w:lang w:eastAsia="nl-NL"/>
+        </w:rPr>
+        <w:t>naam</w:t>
+      </w:r>
+      <w:r>
+        <w:rPr>
+          <w:rFonts w:ascii="Consolas" w:eastAsia="Times New Roman" w:hAnsi="Consolas" w:cs="Times New Roman"/>
+          <w:color w:val="D4D4D4"/>
+          <w:sz w:val="21"/>
+          <w:szCs w:val="21"/>
+          <w:lang w:eastAsia="nl-NL"/>
+        </w:rPr>
+        <w:t>,</w:t>
+      </w:r>
+      <w:r>
+        <w:rPr>
+          <w:rFonts w:ascii="Consolas" w:eastAsia="Times New Roman" w:hAnsi="Consolas" w:cs="Times New Roman"/>
+          <w:color w:val="CE9178"/>
+          <w:sz w:val="21"/>
+          <w:szCs w:val="21"/>
+          <w:lang w:eastAsia="nl-NL"/>
+        </w:rPr>
+        <w:t>': mag ik hem houden?'</w:t>
+      </w:r>
+      <w:r>
+        <w:rPr>
+          <w:rFonts w:ascii="Consolas" w:eastAsia="Times New Roman" w:hAnsi="Consolas" w:cs="Times New Roman"/>
+          <w:color w:val="D4D4D4"/>
+          <w:sz w:val="21"/>
+          <w:szCs w:val="21"/>
+          <w:lang w:eastAsia="nl-NL"/>
+        </w:rPr>
+        <w:t>)</w:t>
+      </w:r>
+    </w:p>
+    <w:p>
+      <w:pPr>
+        <w:shd w:val="clear" w:color="auto" w:fill="1E1E1E"/>
+        <w:spacing w:after="0" w:line="285" w:lineRule="atLeast"/>
+        <w:rPr>
+          <w:rFonts w:ascii="Consolas" w:eastAsia="Times New Roman" w:hAnsi="Consolas" w:cs="Times New Roman"/>
+          <w:color w:val="D4D4D4"/>
+          <w:sz w:val="21"/>
+          <w:szCs w:val="21"/>
+          <w:lang w:eastAsia="nl-NL"/>
+        </w:rPr>
+      </w:pPr>
+      <w:r>
+        <w:rPr>
+          <w:rFonts w:ascii="Consolas" w:eastAsia="Times New Roman" w:hAnsi="Consolas" w:cs="Times New Roman"/>
+          <w:color w:val="D4D4D4"/>
+          <w:sz w:val="21"/>
+          <w:szCs w:val="21"/>
+          <w:lang w:eastAsia="nl-NL"/>
+        </w:rPr>
+        <w:t xml:space="preserve">            </w:t>
+      </w:r>
+      <w:r>
+        <w:rPr>
+          <w:rFonts w:ascii="Consolas" w:eastAsia="Times New Roman" w:hAnsi="Consolas" w:cs="Times New Roman"/>
+          <w:color w:val="DCDCAA"/>
+          <w:sz w:val="21"/>
+          <w:szCs w:val="21"/>
+          <w:lang w:eastAsia="nl-NL"/>
+        </w:rPr>
+        <w:t>sleep</w:t>
+      </w:r>
+      <w:r>
+        <w:rPr>
+          <w:rFonts w:ascii="Consolas" w:eastAsia="Times New Roman" w:hAnsi="Consolas" w:cs="Times New Roman"/>
+          <w:color w:val="D4D4D4"/>
+          <w:sz w:val="21"/>
+          <w:szCs w:val="21"/>
+          <w:lang w:eastAsia="nl-NL"/>
+        </w:rPr>
+        <w:t>(</w:t>
+      </w:r>
+      <w:r>
+        <w:rPr>
+          <w:rFonts w:ascii="Consolas" w:eastAsia="Times New Roman" w:hAnsi="Consolas" w:cs="Times New Roman"/>
+          <w:color w:val="B5CEA8"/>
+          <w:sz w:val="21"/>
+          <w:szCs w:val="21"/>
+          <w:lang w:eastAsia="nl-NL"/>
+        </w:rPr>
+        <w:t>2.5</w:t>
+      </w:r>
+      <w:r>
+        <w:rPr>
+          <w:rFonts w:ascii="Consolas" w:eastAsia="Times New Roman" w:hAnsi="Consolas" w:cs="Times New Roman"/>
+          <w:color w:val="D4D4D4"/>
+          <w:sz w:val="21"/>
+          <w:szCs w:val="21"/>
+          <w:lang w:eastAsia="nl-NL"/>
+        </w:rPr>
+        <w:t>)</w:t>
+      </w:r>
+    </w:p>
+    <w:p>
+      <w:pPr>
+        <w:shd w:val="clear" w:color="auto" w:fill="1E1E1E"/>
+        <w:spacing w:after="0" w:line="285" w:lineRule="atLeast"/>
+        <w:rPr>
+          <w:rFonts w:ascii="Consolas" w:eastAsia="Times New Roman" w:hAnsi="Consolas" w:cs="Times New Roman"/>
+          <w:color w:val="D4D4D4"/>
+          <w:sz w:val="21"/>
+          <w:szCs w:val="21"/>
+          <w:lang w:eastAsia="nl-NL"/>
+        </w:rPr>
+      </w:pPr>
+      <w:r>
+        <w:rPr>
+          <w:rFonts w:ascii="Consolas" w:eastAsia="Times New Roman" w:hAnsi="Consolas" w:cs="Times New Roman"/>
+          <w:color w:val="D4D4D4"/>
+          <w:sz w:val="21"/>
+          <w:szCs w:val="21"/>
+          <w:lang w:eastAsia="nl-NL"/>
+        </w:rPr>
+        <w:t xml:space="preserve">            </w:t>
+      </w:r>
+      <w:r>
+        <w:rPr>
+          <w:rFonts w:ascii="Consolas" w:eastAsia="Times New Roman" w:hAnsi="Consolas" w:cs="Times New Roman"/>
+          <w:color w:val="DCDCAA"/>
+          <w:sz w:val="21"/>
+          <w:szCs w:val="21"/>
+          <w:lang w:eastAsia="nl-NL"/>
+        </w:rPr>
+        <w:t>print</w:t>
+      </w:r>
+      <w:r>
+        <w:rPr>
+          <w:rFonts w:ascii="Consolas" w:eastAsia="Times New Roman" w:hAnsi="Consolas" w:cs="Times New Roman"/>
+          <w:color w:val="D4D4D4"/>
+          <w:sz w:val="21"/>
+          <w:szCs w:val="21"/>
+          <w:lang w:eastAsia="nl-NL"/>
+        </w:rPr>
+        <w:t>(</w:t>
+      </w:r>
+      <w:r>
+        <w:rPr>
+          <w:rFonts w:ascii="Consolas" w:eastAsia="Times New Roman" w:hAnsi="Consolas" w:cs="Times New Roman"/>
+          <w:color w:val="CE9178"/>
+          <w:sz w:val="21"/>
+          <w:szCs w:val="21"/>
+          <w:lang w:eastAsia="nl-NL"/>
+        </w:rPr>
+        <w:t>'groenteman : tuurlijk, ik heb er niks aan'</w:t>
+      </w:r>
+      <w:r>
+        <w:rPr>
+          <w:rFonts w:ascii="Consolas" w:eastAsia="Times New Roman" w:hAnsi="Consolas" w:cs="Times New Roman"/>
+          <w:color w:val="D4D4D4"/>
+          <w:sz w:val="21"/>
+          <w:szCs w:val="21"/>
+          <w:lang w:eastAsia="nl-NL"/>
+        </w:rPr>
+        <w:t>)</w:t>
+      </w:r>
+    </w:p>
+    <w:p>
+      <w:pPr>
+        <w:shd w:val="clear" w:color="auto" w:fill="1E1E1E"/>
+        <w:spacing w:after="0" w:line="285" w:lineRule="atLeast"/>
+        <w:rPr>
+          <w:rFonts w:ascii="Consolas" w:eastAsia="Times New Roman" w:hAnsi="Consolas" w:cs="Times New Roman"/>
+          <w:color w:val="D4D4D4"/>
+          <w:sz w:val="21"/>
+          <w:szCs w:val="21"/>
+          <w:lang w:eastAsia="nl-NL"/>
+        </w:rPr>
+      </w:pPr>
+      <w:r>
+        <w:rPr>
+          <w:rFonts w:ascii="Consolas" w:eastAsia="Times New Roman" w:hAnsi="Consolas" w:cs="Times New Roman"/>
+          <w:color w:val="D4D4D4"/>
+          <w:sz w:val="21"/>
+          <w:szCs w:val="21"/>
+          <w:lang w:eastAsia="nl-NL"/>
+        </w:rPr>
+        <w:t xml:space="preserve">            </w:t>
+      </w:r>
+      <w:r>
+        <w:rPr>
+          <w:rFonts w:ascii="Consolas" w:eastAsia="Times New Roman" w:hAnsi="Consolas" w:cs="Times New Roman"/>
+          <w:color w:val="DCDCAA"/>
+          <w:sz w:val="21"/>
+          <w:szCs w:val="21"/>
+          <w:lang w:eastAsia="nl-NL"/>
+        </w:rPr>
+        <w:t>sleep</w:t>
+      </w:r>
+      <w:r>
+        <w:rPr>
+          <w:rFonts w:ascii="Consolas" w:eastAsia="Times New Roman" w:hAnsi="Consolas" w:cs="Times New Roman"/>
+          <w:color w:val="D4D4D4"/>
+          <w:sz w:val="21"/>
+          <w:szCs w:val="21"/>
+          <w:lang w:eastAsia="nl-NL"/>
+        </w:rPr>
+        <w:t>(</w:t>
+      </w:r>
+      <w:r>
+        <w:rPr>
+          <w:rFonts w:ascii="Consolas" w:eastAsia="Times New Roman" w:hAnsi="Consolas" w:cs="Times New Roman"/>
+          <w:color w:val="B5CEA8"/>
+          <w:sz w:val="21"/>
+          <w:szCs w:val="21"/>
+          <w:lang w:eastAsia="nl-NL"/>
+        </w:rPr>
+        <w:t>3</w:t>
+      </w:r>
+      <w:r>
+        <w:rPr>
+          <w:rFonts w:ascii="Consolas" w:eastAsia="Times New Roman" w:hAnsi="Consolas" w:cs="Times New Roman"/>
+          <w:color w:val="D4D4D4"/>
+          <w:sz w:val="21"/>
+          <w:szCs w:val="21"/>
+          <w:lang w:eastAsia="nl-NL"/>
+        </w:rPr>
+        <w:t>)</w:t>
+      </w:r>
+    </w:p>
+    <w:p>
+      <w:pPr>
+        <w:shd w:val="clear" w:color="auto" w:fill="1E1E1E"/>
+        <w:spacing w:after="0" w:line="285" w:lineRule="atLeast"/>
+        <w:rPr>
+          <w:rFonts w:ascii="Consolas" w:eastAsia="Times New Roman" w:hAnsi="Consolas" w:cs="Times New Roman"/>
+          <w:color w:val="D4D4D4"/>
+          <w:sz w:val="21"/>
+          <w:szCs w:val="21"/>
+          <w:lang w:eastAsia="nl-NL"/>
+        </w:rPr>
+      </w:pPr>
+      <w:r>
+        <w:rPr>
+          <w:rFonts w:ascii="Consolas" w:eastAsia="Times New Roman" w:hAnsi="Consolas" w:cs="Times New Roman"/>
+          <w:color w:val="D4D4D4"/>
+          <w:sz w:val="21"/>
+          <w:szCs w:val="21"/>
+          <w:lang w:eastAsia="nl-NL"/>
+        </w:rPr>
+        <w:t xml:space="preserve">            </w:t>
+      </w:r>
+      <w:r>
+        <w:rPr>
+          <w:rFonts w:ascii="Consolas" w:eastAsia="Times New Roman" w:hAnsi="Consolas" w:cs="Times New Roman"/>
+          <w:color w:val="DCDCAA"/>
+          <w:sz w:val="21"/>
+          <w:szCs w:val="21"/>
+          <w:lang w:eastAsia="nl-NL"/>
+        </w:rPr>
+        <w:t>print</w:t>
+      </w:r>
+      <w:r>
+        <w:rPr>
+          <w:rFonts w:ascii="Consolas" w:eastAsia="Times New Roman" w:hAnsi="Consolas" w:cs="Times New Roman"/>
+          <w:color w:val="D4D4D4"/>
+          <w:sz w:val="21"/>
+          <w:szCs w:val="21"/>
+          <w:lang w:eastAsia="nl-NL"/>
+        </w:rPr>
+        <w:t>(</w:t>
+      </w:r>
+      <w:r>
+        <w:rPr>
+          <w:rFonts w:ascii="Consolas" w:eastAsia="Times New Roman" w:hAnsi="Consolas" w:cs="Times New Roman"/>
+          <w:color w:val="CE9178"/>
+          <w:sz w:val="21"/>
+          <w:szCs w:val="21"/>
+          <w:lang w:eastAsia="nl-NL"/>
+        </w:rPr>
+        <w:t>'De man geeft je wat voedsel en wijst je de weg naar de hotel als bedankje voor het helpen'</w:t>
+      </w:r>
+      <w:r>
+        <w:rPr>
+          <w:rFonts w:ascii="Consolas" w:eastAsia="Times New Roman" w:hAnsi="Consolas" w:cs="Times New Roman"/>
+          <w:color w:val="D4D4D4"/>
+          <w:sz w:val="21"/>
+          <w:szCs w:val="21"/>
+          <w:lang w:eastAsia="nl-NL"/>
+        </w:rPr>
+        <w:t>)</w:t>
+      </w:r>
+    </w:p>
+    <w:p>
+      <w:pPr>
+        <w:shd w:val="clear" w:color="auto" w:fill="1E1E1E"/>
+        <w:spacing w:after="0" w:line="285" w:lineRule="atLeast"/>
+        <w:rPr>
+          <w:rFonts w:ascii="Consolas" w:eastAsia="Times New Roman" w:hAnsi="Consolas" w:cs="Times New Roman"/>
+          <w:color w:val="D4D4D4"/>
+          <w:sz w:val="21"/>
+          <w:szCs w:val="21"/>
+          <w:lang w:eastAsia="nl-NL"/>
+        </w:rPr>
+      </w:pPr>
+      <w:r>
+        <w:rPr>
+          <w:rFonts w:ascii="Consolas" w:eastAsia="Times New Roman" w:hAnsi="Consolas" w:cs="Times New Roman"/>
+          <w:color w:val="D4D4D4"/>
+          <w:sz w:val="21"/>
+          <w:szCs w:val="21"/>
+          <w:lang w:eastAsia="nl-NL"/>
+        </w:rPr>
+        <w:t xml:space="preserve">            </w:t>
+      </w:r>
+      <w:r>
+        <w:rPr>
+          <w:rFonts w:ascii="Consolas" w:eastAsia="Times New Roman" w:hAnsi="Consolas" w:cs="Times New Roman"/>
+          <w:color w:val="DCDCAA"/>
+          <w:sz w:val="21"/>
+          <w:szCs w:val="21"/>
+          <w:lang w:eastAsia="nl-NL"/>
+        </w:rPr>
+        <w:t>print</w:t>
+      </w:r>
+      <w:r>
+        <w:rPr>
+          <w:rFonts w:ascii="Consolas" w:eastAsia="Times New Roman" w:hAnsi="Consolas" w:cs="Times New Roman"/>
+          <w:color w:val="D4D4D4"/>
+          <w:sz w:val="21"/>
+          <w:szCs w:val="21"/>
+          <w:lang w:eastAsia="nl-NL"/>
+        </w:rPr>
+        <w:t>(</w:t>
+      </w:r>
+      <w:r>
+        <w:rPr>
+          <w:rFonts w:ascii="Consolas" w:eastAsia="Times New Roman" w:hAnsi="Consolas" w:cs="Times New Roman"/>
+          <w:color w:val="CE9178"/>
+          <w:sz w:val="21"/>
+          <w:szCs w:val="21"/>
+          <w:lang w:eastAsia="nl-NL"/>
+        </w:rPr>
+        <w:t>"je komt aan in een hotel die er heel oud uit ziet "</w:t>
+      </w:r>
+      <w:r>
+        <w:rPr>
+          <w:rFonts w:ascii="Consolas" w:eastAsia="Times New Roman" w:hAnsi="Consolas" w:cs="Times New Roman"/>
+          <w:color w:val="D4D4D4"/>
+          <w:sz w:val="21"/>
+          <w:szCs w:val="21"/>
+          <w:lang w:eastAsia="nl-NL"/>
+        </w:rPr>
+        <w:t>)</w:t>
+      </w:r>
+    </w:p>
+    <w:p>
+      <w:pPr>
+        <w:shd w:val="clear" w:color="auto" w:fill="1E1E1E"/>
+        <w:spacing w:after="0" w:line="285" w:lineRule="atLeast"/>
+        <w:rPr>
+          <w:rFonts w:ascii="Consolas" w:eastAsia="Times New Roman" w:hAnsi="Consolas" w:cs="Times New Roman"/>
+          <w:color w:val="D4D4D4"/>
+          <w:sz w:val="21"/>
+          <w:szCs w:val="21"/>
+          <w:lang w:eastAsia="nl-NL"/>
+        </w:rPr>
+      </w:pPr>
+      <w:r>
+        <w:rPr>
+          <w:rFonts w:ascii="Consolas" w:eastAsia="Times New Roman" w:hAnsi="Consolas" w:cs="Times New Roman"/>
+          <w:color w:val="D4D4D4"/>
+          <w:sz w:val="21"/>
+          <w:szCs w:val="21"/>
+          <w:lang w:eastAsia="nl-NL"/>
+        </w:rPr>
+        <w:t xml:space="preserve">            </w:t>
+      </w:r>
+      <w:r>
+        <w:rPr>
+          <w:rFonts w:ascii="Consolas" w:eastAsia="Times New Roman" w:hAnsi="Consolas" w:cs="Times New Roman"/>
+          <w:color w:val="DCDCAA"/>
+          <w:sz w:val="21"/>
+          <w:szCs w:val="21"/>
+          <w:lang w:eastAsia="nl-NL"/>
+        </w:rPr>
+        <w:t>print</w:t>
+      </w:r>
+      <w:r>
+        <w:rPr>
+          <w:rFonts w:ascii="Consolas" w:eastAsia="Times New Roman" w:hAnsi="Consolas" w:cs="Times New Roman"/>
+          <w:color w:val="D4D4D4"/>
+          <w:sz w:val="21"/>
+          <w:szCs w:val="21"/>
+          <w:lang w:eastAsia="nl-NL"/>
+        </w:rPr>
+        <w:t>(</w:t>
+      </w:r>
+      <w:r>
+        <w:rPr>
+          <w:rFonts w:ascii="Consolas" w:eastAsia="Times New Roman" w:hAnsi="Consolas" w:cs="Times New Roman"/>
+          <w:color w:val="CE9178"/>
+          <w:sz w:val="21"/>
+          <w:szCs w:val="21"/>
+          <w:lang w:eastAsia="nl-NL"/>
+        </w:rPr>
+        <w:t xml:space="preserve">'hotel-medewerker : 1 nacht kost 5 </w:t>
+      </w:r>
+      <w:proofErr w:type="spellStart"/>
+      <w:r>
+        <w:rPr>
+          <w:rFonts w:ascii="Consolas" w:eastAsia="Times New Roman" w:hAnsi="Consolas" w:cs="Times New Roman"/>
+          <w:color w:val="CE9178"/>
+          <w:sz w:val="21"/>
+          <w:szCs w:val="21"/>
+          <w:lang w:eastAsia="nl-NL"/>
+        </w:rPr>
+        <w:t>silver</w:t>
+      </w:r>
+      <w:proofErr w:type="spellEnd"/>
+      <w:r>
+        <w:rPr>
+          <w:rFonts w:ascii="Consolas" w:eastAsia="Times New Roman" w:hAnsi="Consolas" w:cs="Times New Roman"/>
+          <w:color w:val="CE9178"/>
+          <w:sz w:val="21"/>
+          <w:szCs w:val="21"/>
+          <w:lang w:eastAsia="nl-NL"/>
+        </w:rPr>
+        <w:t xml:space="preserve"> stukken'</w:t>
+      </w:r>
+      <w:r>
+        <w:rPr>
+          <w:rFonts w:ascii="Consolas" w:eastAsia="Times New Roman" w:hAnsi="Consolas" w:cs="Times New Roman"/>
+          <w:color w:val="D4D4D4"/>
+          <w:sz w:val="21"/>
+          <w:szCs w:val="21"/>
+          <w:lang w:eastAsia="nl-NL"/>
+        </w:rPr>
+        <w:t>)</w:t>
+      </w:r>
+    </w:p>
+    <w:p>
+      <w:pPr>
+        <w:shd w:val="clear" w:color="auto" w:fill="1E1E1E"/>
+        <w:spacing w:after="0" w:line="285" w:lineRule="atLeast"/>
+        <w:rPr>
+          <w:rFonts w:ascii="Consolas" w:eastAsia="Times New Roman" w:hAnsi="Consolas" w:cs="Times New Roman"/>
+          <w:color w:val="D4D4D4"/>
+          <w:sz w:val="21"/>
+          <w:szCs w:val="21"/>
+          <w:lang w:eastAsia="nl-NL"/>
+        </w:rPr>
+      </w:pPr>
+      <w:r>
+        <w:rPr>
+          <w:rFonts w:ascii="Consolas" w:eastAsia="Times New Roman" w:hAnsi="Consolas" w:cs="Times New Roman"/>
+          <w:color w:val="D4D4D4"/>
+          <w:sz w:val="21"/>
+          <w:szCs w:val="21"/>
+          <w:lang w:eastAsia="nl-NL"/>
+        </w:rPr>
+        <w:t xml:space="preserve">            </w:t>
+      </w:r>
+      <w:r>
+        <w:rPr>
+          <w:rFonts w:ascii="Consolas" w:eastAsia="Times New Roman" w:hAnsi="Consolas" w:cs="Times New Roman"/>
+          <w:color w:val="DCDCAA"/>
+          <w:sz w:val="21"/>
+          <w:szCs w:val="21"/>
+          <w:lang w:eastAsia="nl-NL"/>
+        </w:rPr>
+        <w:t>print</w:t>
+      </w:r>
+      <w:r>
+        <w:rPr>
+          <w:rFonts w:ascii="Consolas" w:eastAsia="Times New Roman" w:hAnsi="Consolas" w:cs="Times New Roman"/>
+          <w:color w:val="D4D4D4"/>
+          <w:sz w:val="21"/>
+          <w:szCs w:val="21"/>
+          <w:lang w:eastAsia="nl-NL"/>
+        </w:rPr>
+        <w:t>(</w:t>
+      </w:r>
+      <w:proofErr w:type="spellStart"/>
+      <w:r>
+        <w:rPr>
+          <w:rFonts w:ascii="Consolas" w:eastAsia="Times New Roman" w:hAnsi="Consolas" w:cs="Times New Roman"/>
+          <w:color w:val="9CDCFE"/>
+          <w:sz w:val="21"/>
+          <w:szCs w:val="21"/>
+          <w:lang w:eastAsia="nl-NL"/>
+        </w:rPr>
+        <w:t>naam</w:t>
+      </w:r>
+      <w:r>
+        <w:rPr>
+          <w:rFonts w:ascii="Consolas" w:eastAsia="Times New Roman" w:hAnsi="Consolas" w:cs="Times New Roman"/>
+          <w:color w:val="D4D4D4"/>
+          <w:sz w:val="21"/>
+          <w:szCs w:val="21"/>
+          <w:lang w:eastAsia="nl-NL"/>
+        </w:rPr>
+        <w:t>,</w:t>
+      </w:r>
+      <w:r>
+        <w:rPr>
+          <w:rFonts w:ascii="Consolas" w:eastAsia="Times New Roman" w:hAnsi="Consolas" w:cs="Times New Roman"/>
+          <w:color w:val="CE9178"/>
+          <w:sz w:val="21"/>
+          <w:szCs w:val="21"/>
+          <w:lang w:eastAsia="nl-NL"/>
+        </w:rPr>
+        <w:t>"ik</w:t>
+      </w:r>
+      <w:proofErr w:type="spellEnd"/>
+      <w:r>
+        <w:rPr>
+          <w:rFonts w:ascii="Consolas" w:eastAsia="Times New Roman" w:hAnsi="Consolas" w:cs="Times New Roman"/>
+          <w:color w:val="CE9178"/>
+          <w:sz w:val="21"/>
+          <w:szCs w:val="21"/>
+          <w:lang w:eastAsia="nl-NL"/>
+        </w:rPr>
+        <w:t xml:space="preserve"> heb alleen maar goudstukken bij me "</w:t>
+      </w:r>
+      <w:r>
+        <w:rPr>
+          <w:rFonts w:ascii="Consolas" w:eastAsia="Times New Roman" w:hAnsi="Consolas" w:cs="Times New Roman"/>
+          <w:color w:val="D4D4D4"/>
+          <w:sz w:val="21"/>
+          <w:szCs w:val="21"/>
+          <w:lang w:eastAsia="nl-NL"/>
+        </w:rPr>
+        <w:t>)</w:t>
+      </w:r>
+    </w:p>
+    <w:p>
+      <w:pPr>
+        <w:shd w:val="clear" w:color="auto" w:fill="1E1E1E"/>
+        <w:spacing w:after="0" w:line="285" w:lineRule="atLeast"/>
+        <w:rPr>
+          <w:rFonts w:ascii="Consolas" w:eastAsia="Times New Roman" w:hAnsi="Consolas" w:cs="Times New Roman"/>
+          <w:color w:val="D4D4D4"/>
+          <w:sz w:val="21"/>
+          <w:szCs w:val="21"/>
+          <w:lang w:eastAsia="nl-NL"/>
+        </w:rPr>
+      </w:pPr>
+      <w:r>
+        <w:rPr>
+          <w:rFonts w:ascii="Consolas" w:eastAsia="Times New Roman" w:hAnsi="Consolas" w:cs="Times New Roman"/>
+          <w:color w:val="D4D4D4"/>
+          <w:sz w:val="21"/>
+          <w:szCs w:val="21"/>
+          <w:lang w:eastAsia="nl-NL"/>
+        </w:rPr>
+        <w:t xml:space="preserve">            </w:t>
+      </w:r>
+      <w:r>
+        <w:rPr>
+          <w:rFonts w:ascii="Consolas" w:eastAsia="Times New Roman" w:hAnsi="Consolas" w:cs="Times New Roman"/>
+          <w:color w:val="DCDCAA"/>
+          <w:sz w:val="21"/>
+          <w:szCs w:val="21"/>
+          <w:lang w:eastAsia="nl-NL"/>
+        </w:rPr>
+        <w:t>print</w:t>
+      </w:r>
+      <w:r>
+        <w:rPr>
+          <w:rFonts w:ascii="Consolas" w:eastAsia="Times New Roman" w:hAnsi="Consolas" w:cs="Times New Roman"/>
+          <w:color w:val="D4D4D4"/>
+          <w:sz w:val="21"/>
+          <w:szCs w:val="21"/>
+          <w:lang w:eastAsia="nl-NL"/>
+        </w:rPr>
+        <w:t>(</w:t>
+      </w:r>
+      <w:r>
+        <w:rPr>
+          <w:rFonts w:ascii="Consolas" w:eastAsia="Times New Roman" w:hAnsi="Consolas" w:cs="Times New Roman"/>
+          <w:color w:val="CE9178"/>
+          <w:sz w:val="21"/>
+          <w:szCs w:val="21"/>
+          <w:lang w:eastAsia="nl-NL"/>
+        </w:rPr>
+        <w:t>'hotel-medewerker : ...'</w:t>
+      </w:r>
+      <w:r>
+        <w:rPr>
+          <w:rFonts w:ascii="Consolas" w:eastAsia="Times New Roman" w:hAnsi="Consolas" w:cs="Times New Roman"/>
+          <w:color w:val="D4D4D4"/>
+          <w:sz w:val="21"/>
+          <w:szCs w:val="21"/>
+          <w:lang w:eastAsia="nl-NL"/>
+        </w:rPr>
+        <w:t>)</w:t>
+      </w:r>
+    </w:p>
+    <w:p>
+      <w:pPr>
+        <w:shd w:val="clear" w:color="auto" w:fill="1E1E1E"/>
+        <w:spacing w:after="0" w:line="285" w:lineRule="atLeast"/>
+        <w:rPr>
+          <w:rFonts w:ascii="Consolas" w:eastAsia="Times New Roman" w:hAnsi="Consolas" w:cs="Times New Roman"/>
+          <w:color w:val="D4D4D4"/>
+          <w:sz w:val="21"/>
+          <w:szCs w:val="21"/>
+          <w:lang w:eastAsia="nl-NL"/>
+        </w:rPr>
+      </w:pPr>
+      <w:r>
+        <w:rPr>
+          <w:rFonts w:ascii="Consolas" w:eastAsia="Times New Roman" w:hAnsi="Consolas" w:cs="Times New Roman"/>
+          <w:color w:val="D4D4D4"/>
+          <w:sz w:val="21"/>
+          <w:szCs w:val="21"/>
+          <w:lang w:eastAsia="nl-NL"/>
+        </w:rPr>
+        <w:t xml:space="preserve">            </w:t>
+      </w:r>
+      <w:r>
+        <w:rPr>
+          <w:rFonts w:ascii="Consolas" w:eastAsia="Times New Roman" w:hAnsi="Consolas" w:cs="Times New Roman"/>
+          <w:color w:val="DCDCAA"/>
+          <w:sz w:val="21"/>
+          <w:szCs w:val="21"/>
+          <w:lang w:eastAsia="nl-NL"/>
+        </w:rPr>
+        <w:t>print</w:t>
+      </w:r>
+      <w:r>
+        <w:rPr>
+          <w:rFonts w:ascii="Consolas" w:eastAsia="Times New Roman" w:hAnsi="Consolas" w:cs="Times New Roman"/>
+          <w:color w:val="D4D4D4"/>
+          <w:sz w:val="21"/>
+          <w:szCs w:val="21"/>
+          <w:lang w:eastAsia="nl-NL"/>
+        </w:rPr>
+        <w:t>(</w:t>
+      </w:r>
+      <w:r>
+        <w:rPr>
+          <w:rFonts w:ascii="Consolas" w:eastAsia="Times New Roman" w:hAnsi="Consolas" w:cs="Times New Roman"/>
+          <w:color w:val="CE9178"/>
+          <w:sz w:val="21"/>
+          <w:szCs w:val="21"/>
+          <w:lang w:eastAsia="nl-NL"/>
+        </w:rPr>
+        <w:t>'je hoort stemmen aan de achterkant van de hotel'</w:t>
+      </w:r>
+      <w:r>
+        <w:rPr>
+          <w:rFonts w:ascii="Consolas" w:eastAsia="Times New Roman" w:hAnsi="Consolas" w:cs="Times New Roman"/>
+          <w:color w:val="D4D4D4"/>
+          <w:sz w:val="21"/>
+          <w:szCs w:val="21"/>
+          <w:lang w:eastAsia="nl-NL"/>
+        </w:rPr>
+        <w:t>)</w:t>
+      </w:r>
+    </w:p>
+    <w:p>
+      <w:pPr>
+        <w:shd w:val="clear" w:color="auto" w:fill="1E1E1E"/>
+        <w:spacing w:after="0" w:line="285" w:lineRule="atLeast"/>
+        <w:rPr>
+          <w:rFonts w:ascii="Consolas" w:eastAsia="Times New Roman" w:hAnsi="Consolas" w:cs="Times New Roman"/>
+          <w:color w:val="D4D4D4"/>
+          <w:sz w:val="21"/>
+          <w:szCs w:val="21"/>
+          <w:lang w:eastAsia="nl-NL"/>
+        </w:rPr>
+      </w:pPr>
+      <w:r>
+        <w:rPr>
+          <w:rFonts w:ascii="Consolas" w:eastAsia="Times New Roman" w:hAnsi="Consolas" w:cs="Times New Roman"/>
+          <w:color w:val="D4D4D4"/>
+          <w:sz w:val="21"/>
+          <w:szCs w:val="21"/>
+          <w:lang w:eastAsia="nl-NL"/>
+        </w:rPr>
+        <w:t xml:space="preserve">            </w:t>
+      </w:r>
+      <w:r>
+        <w:rPr>
+          <w:rFonts w:ascii="Consolas" w:eastAsia="Times New Roman" w:hAnsi="Consolas" w:cs="Times New Roman"/>
+          <w:color w:val="DCDCAA"/>
+          <w:sz w:val="21"/>
+          <w:szCs w:val="21"/>
+          <w:lang w:eastAsia="nl-NL"/>
+        </w:rPr>
+        <w:t>print</w:t>
+      </w:r>
+      <w:r>
+        <w:rPr>
+          <w:rFonts w:ascii="Consolas" w:eastAsia="Times New Roman" w:hAnsi="Consolas" w:cs="Times New Roman"/>
+          <w:color w:val="D4D4D4"/>
+          <w:sz w:val="21"/>
+          <w:szCs w:val="21"/>
+          <w:lang w:eastAsia="nl-NL"/>
+        </w:rPr>
+        <w:t>(</w:t>
+      </w:r>
+      <w:r>
+        <w:rPr>
+          <w:rFonts w:ascii="Consolas" w:eastAsia="Times New Roman" w:hAnsi="Consolas" w:cs="Times New Roman"/>
+          <w:color w:val="CE9178"/>
+          <w:sz w:val="21"/>
+          <w:szCs w:val="21"/>
+          <w:lang w:eastAsia="nl-NL"/>
+        </w:rPr>
+        <w:t>'je geeft de hotel-medewerker 1 goud stuk '</w:t>
+      </w:r>
+      <w:r>
+        <w:rPr>
+          <w:rFonts w:ascii="Consolas" w:eastAsia="Times New Roman" w:hAnsi="Consolas" w:cs="Times New Roman"/>
+          <w:color w:val="D4D4D4"/>
+          <w:sz w:val="21"/>
+          <w:szCs w:val="21"/>
+          <w:lang w:eastAsia="nl-NL"/>
+        </w:rPr>
+        <w:t>)</w:t>
+      </w:r>
+    </w:p>
+    <w:p>
+      <w:pPr>
+        <w:shd w:val="clear" w:color="auto" w:fill="1E1E1E"/>
+        <w:spacing w:after="0" w:line="285" w:lineRule="atLeast"/>
+        <w:rPr>
+          <w:rFonts w:ascii="Consolas" w:eastAsia="Times New Roman" w:hAnsi="Consolas" w:cs="Times New Roman"/>
+          <w:color w:val="D4D4D4"/>
+          <w:sz w:val="21"/>
+          <w:szCs w:val="21"/>
+          <w:lang w:eastAsia="nl-NL"/>
+        </w:rPr>
+      </w:pPr>
+      <w:r>
+        <w:rPr>
+          <w:rFonts w:ascii="Consolas" w:eastAsia="Times New Roman" w:hAnsi="Consolas" w:cs="Times New Roman"/>
+          <w:color w:val="D4D4D4"/>
+          <w:sz w:val="21"/>
+          <w:szCs w:val="21"/>
+          <w:lang w:eastAsia="nl-NL"/>
+        </w:rPr>
+        <w:t xml:space="preserve">            </w:t>
+      </w:r>
+      <w:r>
+        <w:rPr>
+          <w:rFonts w:ascii="Consolas" w:eastAsia="Times New Roman" w:hAnsi="Consolas" w:cs="Times New Roman"/>
+          <w:color w:val="DCDCAA"/>
+          <w:sz w:val="21"/>
+          <w:szCs w:val="21"/>
+          <w:lang w:eastAsia="nl-NL"/>
+        </w:rPr>
+        <w:t>print</w:t>
+      </w:r>
+      <w:r>
+        <w:rPr>
+          <w:rFonts w:ascii="Consolas" w:eastAsia="Times New Roman" w:hAnsi="Consolas" w:cs="Times New Roman"/>
+          <w:color w:val="D4D4D4"/>
+          <w:sz w:val="21"/>
+          <w:szCs w:val="21"/>
+          <w:lang w:eastAsia="nl-NL"/>
+        </w:rPr>
+        <w:t>(</w:t>
+      </w:r>
+      <w:r>
+        <w:rPr>
+          <w:rFonts w:ascii="Consolas" w:eastAsia="Times New Roman" w:hAnsi="Consolas" w:cs="Times New Roman"/>
+          <w:color w:val="CE9178"/>
+          <w:sz w:val="21"/>
+          <w:szCs w:val="21"/>
+          <w:lang w:eastAsia="nl-NL"/>
+        </w:rPr>
+        <w:t xml:space="preserve">'in de nacht word je spullen </w:t>
+      </w:r>
+      <w:proofErr w:type="spellStart"/>
+      <w:r>
+        <w:rPr>
+          <w:rFonts w:ascii="Consolas" w:eastAsia="Times New Roman" w:hAnsi="Consolas" w:cs="Times New Roman"/>
+          <w:color w:val="CE9178"/>
+          <w:sz w:val="21"/>
+          <w:szCs w:val="21"/>
+          <w:lang w:eastAsia="nl-NL"/>
+        </w:rPr>
+        <w:t>gestollen</w:t>
+      </w:r>
+      <w:proofErr w:type="spellEnd"/>
+      <w:r>
+        <w:rPr>
+          <w:rFonts w:ascii="Consolas" w:eastAsia="Times New Roman" w:hAnsi="Consolas" w:cs="Times New Roman"/>
+          <w:color w:val="CE9178"/>
+          <w:sz w:val="21"/>
+          <w:szCs w:val="21"/>
+          <w:lang w:eastAsia="nl-NL"/>
+        </w:rPr>
+        <w:t xml:space="preserve"> en word je vermoord in je slaap'</w:t>
+      </w:r>
+      <w:r>
+        <w:rPr>
+          <w:rFonts w:ascii="Consolas" w:eastAsia="Times New Roman" w:hAnsi="Consolas" w:cs="Times New Roman"/>
+          <w:color w:val="D4D4D4"/>
+          <w:sz w:val="21"/>
+          <w:szCs w:val="21"/>
+          <w:lang w:eastAsia="nl-NL"/>
+        </w:rPr>
+        <w:t>)</w:t>
+      </w:r>
+    </w:p>
+    <w:p>
+      <w:pPr>
+        <w:pStyle w:val="Kop1"/>
+      </w:pPr>
+      <w:r>
+        <w:t>Keuze 8 route b</w:t>
+      </w:r>
+    </w:p>
+    <w:p>
+      <w:r>
+        <w:t>Je besluit om het niet te</w:t>
+      </w:r>
+      <w:r>
+        <w:t xml:space="preserve"> </w:t>
+      </w:r>
+      <w:r>
+        <w:t>vragen en gaat weg met de 20 goud stukken en wat voedsel</w:t>
+      </w:r>
+    </w:p>
+    <w:p>
+      <w:r>
+        <w:t>je gaat op zoek naar een slaap plaats en loopt een steeg in</w:t>
+      </w:r>
+    </w:p>
+    <w:p>
+      <w:r>
+        <w:t>dieven lopen je achter na en steken je dood</w:t>
+      </w:r>
+    </w:p>
+    <w:p>
+      <w:pPr>
+        <w:pStyle w:val="Kop1"/>
+      </w:pPr>
+      <w:r>
+        <w:t>keuze 9 route a</w:t>
+      </w:r>
+    </w:p>
+    <w:p>
+      <w:pPr>
+        <w:rPr>
+          <w:b/>
+          <w:bCs/>
+        </w:rPr>
+      </w:pPr>
+      <w:r>
+        <w:rPr>
+          <w:b/>
+          <w:bCs/>
+        </w:rPr>
+        <w:t xml:space="preserve">je bent toegelaten in de </w:t>
+      </w:r>
+      <w:proofErr w:type="spellStart"/>
+      <w:r>
+        <w:rPr>
+          <w:b/>
+          <w:bCs/>
+        </w:rPr>
+        <w:t>adventurerer</w:t>
+      </w:r>
+      <w:proofErr w:type="spellEnd"/>
+      <w:r>
+        <w:rPr>
+          <w:b/>
+          <w:bCs/>
+        </w:rPr>
+        <w:t xml:space="preserve"> </w:t>
+      </w:r>
+      <w:proofErr w:type="spellStart"/>
+      <w:r>
+        <w:rPr>
+          <w:b/>
+          <w:bCs/>
+        </w:rPr>
+        <w:t>guild</w:t>
+      </w:r>
+      <w:proofErr w:type="spellEnd"/>
+    </w:p>
+    <w:p>
+      <w:r>
+        <w:t xml:space="preserve">receptionist : er zijn 2 melding die spoedig een bodyguard nodig hebben </w:t>
+      </w:r>
+    </w:p>
+    <w:p>
+      <w:r>
+        <w:t xml:space="preserve">jouw naam : </w:t>
+      </w:r>
+      <w:r>
+        <w:t>doe mij maar de makkelijkste</w:t>
+      </w:r>
+    </w:p>
+    <w:p>
+      <w:r>
+        <w:t>receptionist : bodyguard jobs weet je nooi</w:t>
+      </w:r>
+      <w:r>
+        <w:t xml:space="preserve">t hoe moeilijk het is </w:t>
+      </w:r>
+    </w:p>
+    <w:p>
+      <w:r>
+        <w:t xml:space="preserve">je accepteert de job om iemand te beschermen in het bos </w:t>
+      </w:r>
+    </w:p>
+    <w:p>
+      <w:r>
+        <w:t xml:space="preserve">je komt aan in het bos en er verschijnen </w:t>
+      </w:r>
+      <w:proofErr w:type="spellStart"/>
+      <w:r>
+        <w:t>goblins</w:t>
+      </w:r>
+      <w:proofErr w:type="spellEnd"/>
+      <w:r>
+        <w:t xml:space="preserve"> </w:t>
+      </w:r>
+    </w:p>
+    <w:p>
+      <w:r>
+        <w:t>baas : versla ze</w:t>
+      </w:r>
+    </w:p>
+    <w:p>
+      <w:r>
+        <w:t>jouw naam : maar ik heb geen wapens</w:t>
+      </w:r>
+    </w:p>
+    <w:p>
+      <w:r>
+        <w:t>baas : wat?</w:t>
+      </w:r>
+    </w:p>
+    <w:p>
+      <w:r>
+        <w:t xml:space="preserve">Je bent vermoord door </w:t>
+      </w:r>
+      <w:proofErr w:type="spellStart"/>
+      <w:r>
+        <w:t>goblins</w:t>
+      </w:r>
+      <w:proofErr w:type="spellEnd"/>
+    </w:p>
+    <w:p>
+      <w:pPr>
+        <w:pStyle w:val="Kop1"/>
+      </w:pPr>
+      <w:r>
+        <w:lastRenderedPageBreak/>
+        <w:t>Keuze 9 route b</w:t>
+      </w:r>
+    </w:p>
+    <w:p>
+      <w:r>
+        <w:t xml:space="preserve">Receptionist : je bent nu een f rank avonturier </w:t>
+      </w:r>
+    </w:p>
+    <w:p>
+      <w:r>
+        <w:t xml:space="preserve">Receptionist :  je kunt alleen taken die f </w:t>
+      </w:r>
+      <w:r>
+        <w:t xml:space="preserve">rank hebben nemen </w:t>
+      </w:r>
+    </w:p>
+    <w:p>
+      <w:r>
+        <w:t>Receptionist : hoe meer jobs je doet/ haalt hoe hoger je rank word</w:t>
+      </w:r>
+    </w:p>
+    <w:p>
+      <w:r>
+        <w:t>Receptionist : wil je een taak nemen</w:t>
+      </w:r>
+    </w:p>
+    <w:p>
+      <w:pPr>
+        <w:rPr>
+          <w:b/>
+          <w:bCs/>
+        </w:rPr>
+      </w:pPr>
+      <w:r>
+        <w:rPr>
+          <w:b/>
+          <w:bCs/>
+        </w:rPr>
+        <w:t>Keuze 10 neem je de taak of niet</w:t>
+      </w:r>
+    </w:p>
+    <w:p>
+      <w:pPr>
+        <w:pStyle w:val="Kop1"/>
+      </w:pPr>
+      <w:r>
+        <w:t>Keuze 10 route a</w:t>
+      </w:r>
+    </w:p>
+    <w:p>
+      <w:r>
+        <w:t>Je besluit een simpele taak aan te nemen verzamelen van brandhout</w:t>
+      </w:r>
+    </w:p>
     <w:p/>
     <w:p/>
     <w:p/>

</xml_diff>

<commit_message>
finished the final version
</commit_message>
<xml_diff>
--- a/tekstbased applicatie.docx
+++ b/tekstbased applicatie.docx
@@ -446,6 +446,7 @@
     </w:p>
     <w:p>
       <w:r>
+        <w:lastRenderedPageBreak/>
         <w:t>Onbekende mannen stem: wil je dood ofzo</w:t>
       </w:r>
     </w:p>
@@ -778,55 +779,465 @@
     </w:p>
     <w:p>
       <w:r>
+        <w:t>En de man brengt je in de stad.</w:t>
+      </w:r>
+    </w:p>
+    <w:p>
+      <w:r>
+        <w:t>Je loop door een gigantische poort die lijkt alsof het uit een fantasie wereld komt.</w:t>
+      </w:r>
+    </w:p>
+    <w:p>
+      <w:r>
+        <w:t>De man blijkt een bewaker van de gate te zijn waar hij jouw vond.</w:t>
+      </w:r>
+    </w:p>
+    <w:p>
+      <w:r>
+        <w:t>Hij geeft je een pasje met toestemming om in de stad te blijven.</w:t>
+      </w:r>
+    </w:p>
+    <w:p>
+      <w:r>
+        <w:t>Je gaat opzoek naar een plaats om te slapen maar je beseft dat je geen geld hebt.</w:t>
+      </w:r>
+    </w:p>
+    <w:p>
+      <w:r>
+        <w:t xml:space="preserve">Je raakt in paniek en vraagt je zelf af wat je kan doen en dan </w:t>
+      </w:r>
+      <w:r>
+        <w:t>herinnerde</w:t>
+      </w:r>
+      <w:r>
+        <w:t xml:space="preserve"> </w:t>
+      </w:r>
+      <w:r>
+        <w:t xml:space="preserve">je </w:t>
+      </w:r>
+      <w:r>
+        <w:t xml:space="preserve">wat </w:t>
+      </w:r>
+      <w:r>
+        <w:t>Miranda</w:t>
+      </w:r>
+      <w:r>
+        <w:t xml:space="preserve"> zei je hebt nu de </w:t>
+      </w:r>
+      <w:proofErr w:type="spellStart"/>
+      <w:r>
+        <w:t>skill</w:t>
+      </w:r>
+      <w:proofErr w:type="spellEnd"/>
+      <w:r>
+        <w:t xml:space="preserve"> </w:t>
+      </w:r>
+      <w:proofErr w:type="spellStart"/>
+      <w:r>
+        <w:t>great</w:t>
+      </w:r>
+      <w:proofErr w:type="spellEnd"/>
+      <w:r>
+        <w:t xml:space="preserve"> sage en je kon het alles vragen wat je wou en hij zou een antwoord hebben</w:t>
+      </w:r>
+      <w:r>
+        <w:t>.</w:t>
+      </w:r>
+    </w:p>
+    <w:p>
+      <w:pPr>
+        <w:rPr>
+          <w:b/>
+          <w:bCs/>
+        </w:rPr>
+      </w:pPr>
+      <w:r>
+        <w:rPr>
+          <w:b/>
+          <w:bCs/>
+        </w:rPr>
+        <w:t xml:space="preserve">Nu heb je de keuze gebruik je de </w:t>
+      </w:r>
+      <w:proofErr w:type="spellStart"/>
+      <w:r>
+        <w:rPr>
+          <w:b/>
+          <w:bCs/>
+        </w:rPr>
+        <w:t>skill</w:t>
+      </w:r>
+      <w:proofErr w:type="spellEnd"/>
+      <w:r>
+        <w:rPr>
+          <w:b/>
+          <w:bCs/>
+        </w:rPr>
+        <w:t xml:space="preserve"> </w:t>
+      </w:r>
+      <w:proofErr w:type="spellStart"/>
+      <w:r>
+        <w:rPr>
+          <w:b/>
+          <w:bCs/>
+        </w:rPr>
+        <w:t>great</w:t>
+      </w:r>
+      <w:proofErr w:type="spellEnd"/>
+      <w:r>
+        <w:rPr>
+          <w:b/>
+          <w:bCs/>
+        </w:rPr>
+        <w:t xml:space="preserve"> sage of niet </w:t>
+      </w:r>
+    </w:p>
+    <w:p>
+      <w:pPr>
+        <w:pStyle w:val="Kop1"/>
+      </w:pPr>
+      <w:r>
+        <w:t>Keuze 4 route a</w:t>
+      </w:r>
+    </w:p>
+    <w:p>
+      <w:r>
+        <w:t xml:space="preserve">Great sage: der is een </w:t>
+      </w:r>
+      <w:proofErr w:type="spellStart"/>
+      <w:r>
+        <w:t>dungeon</w:t>
+      </w:r>
+      <w:proofErr w:type="spellEnd"/>
+      <w:r>
+        <w:t xml:space="preserve"> 4 km van de west gate vandaan je kunt daar </w:t>
+      </w:r>
+      <w:proofErr w:type="spellStart"/>
+      <w:r>
+        <w:t>makelijk</w:t>
+      </w:r>
+      <w:proofErr w:type="spellEnd"/>
+      <w:r>
+        <w:t xml:space="preserve"> schatten vinden.</w:t>
+      </w:r>
+    </w:p>
+    <w:p>
+      <w:pPr>
+        <w:rPr>
+          <w:b/>
+          <w:bCs/>
+        </w:rPr>
+      </w:pPr>
+      <w:r>
+        <w:rPr>
+          <w:b/>
+          <w:bCs/>
+        </w:rPr>
+        <w:t xml:space="preserve">Keuze 5 </w:t>
+      </w:r>
+      <w:r>
+        <w:rPr>
+          <w:b/>
+          <w:bCs/>
+        </w:rPr>
+        <w:t xml:space="preserve">Ga je naar de </w:t>
+      </w:r>
+      <w:proofErr w:type="spellStart"/>
+      <w:r>
+        <w:rPr>
+          <w:b/>
+          <w:bCs/>
+        </w:rPr>
+        <w:t>dungeon</w:t>
+      </w:r>
+      <w:proofErr w:type="spellEnd"/>
+      <w:r>
+        <w:rPr>
+          <w:b/>
+          <w:bCs/>
+        </w:rPr>
+        <w:t xml:space="preserve"> of ga je verder zoeken in de stad</w:t>
+      </w:r>
+    </w:p>
+    <w:p>
+      <w:pPr>
+        <w:pStyle w:val="Kop1"/>
+      </w:pPr>
+      <w:r>
+        <w:t>Keuze 4 route b</w:t>
+      </w:r>
+    </w:p>
+    <w:p>
+      <w:r>
+        <w:t>Je besluit om rond te kijken en je vind een markt.</w:t>
+      </w:r>
+    </w:p>
+    <w:p>
+      <w:r>
+        <w:t>Groenteman: he knul wil je wat fruit het is het verste uit de hele stad</w:t>
+      </w:r>
+    </w:p>
+    <w:p>
+      <w:r>
+        <w:t xml:space="preserve">Jouw naam: ik heb geen geld, weet u een manier om </w:t>
+      </w:r>
+      <w:proofErr w:type="spellStart"/>
+      <w:r>
+        <w:t>makelijk</w:t>
+      </w:r>
+      <w:proofErr w:type="spellEnd"/>
+      <w:r>
+        <w:t xml:space="preserve"> geld </w:t>
+      </w:r>
+      <w:proofErr w:type="spellStart"/>
+      <w:r>
+        <w:t>teverdienen</w:t>
+      </w:r>
+      <w:proofErr w:type="spellEnd"/>
+      <w:r>
+        <w:t>.</w:t>
+      </w:r>
+    </w:p>
+    <w:p>
+      <w:r>
+        <w:t xml:space="preserve">Groenteman: </w:t>
+      </w:r>
+      <w:proofErr w:type="spellStart"/>
+      <w:r>
+        <w:t>hmm</w:t>
+      </w:r>
+      <w:proofErr w:type="spellEnd"/>
+      <w:r>
+        <w:t>…</w:t>
+      </w:r>
+    </w:p>
+    <w:p>
+      <w:r>
+        <w:t>Groenteman: je zou klusjes kunnen doen</w:t>
+      </w:r>
+      <w:r>
+        <w:t xml:space="preserve">, je zou een bodyguard kunnen zijn </w:t>
+      </w:r>
+      <w:r>
+        <w:t xml:space="preserve">en aan sluiten bij de </w:t>
+      </w:r>
+      <w:proofErr w:type="spellStart"/>
+      <w:r>
+        <w:t>adventurerer</w:t>
+      </w:r>
+      <w:proofErr w:type="spellEnd"/>
+      <w:r>
+        <w:t xml:space="preserve"> </w:t>
+      </w:r>
+      <w:proofErr w:type="spellStart"/>
+      <w:r>
+        <w:t>guild</w:t>
+      </w:r>
+      <w:proofErr w:type="spellEnd"/>
+      <w:r>
+        <w:t>.</w:t>
+      </w:r>
+    </w:p>
+    <w:p>
+      <w:pPr>
+        <w:rPr>
+          <w:b/>
+          <w:bCs/>
+        </w:rPr>
+      </w:pPr>
+      <w:r>
+        <w:rPr>
+          <w:b/>
+          <w:bCs/>
+        </w:rPr>
+        <w:t xml:space="preserve">Keuze </w:t>
+      </w:r>
+      <w:r>
+        <w:rPr>
+          <w:b/>
+          <w:bCs/>
+        </w:rPr>
+        <w:t xml:space="preserve">6 begint hier. Klusjes doen, bodyguard zijn of aan sluiten bij de </w:t>
+      </w:r>
+      <w:proofErr w:type="spellStart"/>
+      <w:r>
+        <w:rPr>
+          <w:b/>
+          <w:bCs/>
+        </w:rPr>
+        <w:t>adventurerer</w:t>
+      </w:r>
+      <w:proofErr w:type="spellEnd"/>
+      <w:r>
+        <w:rPr>
+          <w:b/>
+          <w:bCs/>
+        </w:rPr>
+        <w:t xml:space="preserve"> </w:t>
+      </w:r>
+      <w:proofErr w:type="spellStart"/>
+      <w:r>
+        <w:rPr>
+          <w:b/>
+          <w:bCs/>
+        </w:rPr>
+        <w:t>guild</w:t>
+      </w:r>
+      <w:proofErr w:type="spellEnd"/>
+    </w:p>
+    <w:p>
+      <w:pPr>
+        <w:pStyle w:val="Kop1"/>
+      </w:pPr>
+      <w:r>
         <w:lastRenderedPageBreak/>
-        <w:t>En de man brengt je in de stad.</w:t>
-      </w:r>
-    </w:p>
-    <w:p>
-      <w:r>
-        <w:t>Je loop door een gigantische poort die lijkt alsof het uit een fantasie wereld komt.</w:t>
-      </w:r>
-    </w:p>
-    <w:p>
-      <w:r>
-        <w:t>De man blijkt een bewaker van de gate te zijn waar hij jouw vond.</w:t>
-      </w:r>
-    </w:p>
-    <w:p>
-      <w:r>
-        <w:t>Hij geeft je een pasje met toestemming om in de stad te blijven.</w:t>
-      </w:r>
-    </w:p>
-    <w:p>
-      <w:r>
-        <w:t>Je gaat opzoek naar een plaats om te slapen maar je beseft dat je geen geld hebt.</w:t>
-      </w:r>
-    </w:p>
-    <w:p>
-      <w:r>
-        <w:t xml:space="preserve">Je raakt in paniek en vraagt je zelf af wat je kan doen en dan </w:t>
-      </w:r>
-      <w:r>
-        <w:t>herinnerde</w:t>
-      </w:r>
+        <w:t>Keuze 5</w:t>
+      </w:r>
+      <w:r>
+        <w:t xml:space="preserve"> route a</w:t>
+      </w:r>
+    </w:p>
+    <w:p>
+      <w:r>
+        <w:t xml:space="preserve">Je besluit naar de </w:t>
+      </w:r>
+      <w:proofErr w:type="spellStart"/>
+      <w:r>
+        <w:t>dungeon</w:t>
+      </w:r>
+      <w:proofErr w:type="spellEnd"/>
+      <w:r>
+        <w:t xml:space="preserve"> te gaan. </w:t>
+      </w:r>
+    </w:p>
+    <w:p>
+      <w:r>
+        <w:t>Onderweg kom je een bos tegen</w:t>
+      </w:r>
+    </w:p>
+    <w:p>
+      <w:pPr>
+        <w:rPr>
+          <w:b/>
+          <w:bCs/>
+        </w:rPr>
+      </w:pPr>
+      <w:r>
+        <w:rPr>
+          <w:b/>
+          <w:bCs/>
+        </w:rPr>
+        <w:t>Keuze 7 begint ga je opzoek naar spullen of niet</w:t>
+      </w:r>
+      <w:r>
+        <w:rPr>
+          <w:b/>
+          <w:bCs/>
+        </w:rPr>
+        <w:t xml:space="preserve"> in het bos</w:t>
+      </w:r>
+    </w:p>
+    <w:p>
+      <w:pPr>
+        <w:pStyle w:val="Kop1"/>
+      </w:pPr>
+      <w:r>
+        <w:t>Keuze 5 route b</w:t>
+      </w:r>
+    </w:p>
+    <w:p>
+      <w:r>
+        <w:t>Terug naar keuze 4 route b</w:t>
+      </w:r>
+    </w:p>
+    <w:p>
+      <w:pPr>
+        <w:pStyle w:val="Kop1"/>
+      </w:pPr>
+      <w:r>
+        <w:t>Keuze 6 route a</w:t>
+      </w:r>
+    </w:p>
+    <w:p>
+      <w:r>
+        <w:t>Jouw naam: kan ik iets voor u doen als klusje</w:t>
+      </w:r>
+    </w:p>
+    <w:p>
+      <w:r>
+        <w:t>Groenteman: je kan die 8 dozen naar achter brengen voor 20 geld stukken</w:t>
+      </w:r>
+    </w:p>
+    <w:p>
+      <w:r>
+        <w:t xml:space="preserve">Je draagt de laatste doos naar achter en komt een versleten oude zwaard tegen </w:t>
+      </w:r>
+    </w:p>
+    <w:p>
+      <w:pPr>
+        <w:rPr>
+          <w:b/>
+          <w:bCs/>
+        </w:rPr>
+      </w:pPr>
+      <w:r>
+        <w:rPr>
+          <w:b/>
+          <w:bCs/>
+        </w:rPr>
+        <w:t>Keuze 8  ga je de groente man vragen of je hem mag hebben?</w:t>
+      </w:r>
+    </w:p>
+    <w:p>
+      <w:pPr>
+        <w:pStyle w:val="Kop1"/>
+      </w:pPr>
+      <w:r>
+        <w:t>Keuze 6 route b</w:t>
+      </w:r>
+    </w:p>
+    <w:p>
+      <w:r>
+        <w:t>Jouw naam: hoe word je iemands bodyguard</w:t>
+      </w:r>
+    </w:p>
+    <w:p>
+      <w:r>
+        <w:t xml:space="preserve">Groenteman:  je kan naar de </w:t>
+      </w:r>
+      <w:proofErr w:type="spellStart"/>
+      <w:r>
+        <w:t>adverturere</w:t>
+      </w:r>
+      <w:proofErr w:type="spellEnd"/>
       <w:r>
         <w:t xml:space="preserve"> </w:t>
       </w:r>
-      <w:r>
-        <w:t xml:space="preserve">je </w:t>
-      </w:r>
-      <w:r>
-        <w:t xml:space="preserve">wat </w:t>
-      </w:r>
-      <w:r>
-        <w:t>Miranda</w:t>
-      </w:r>
-      <w:r>
-        <w:t xml:space="preserve"> zei je hebt nu de </w:t>
-      </w:r>
-      <w:proofErr w:type="spellStart"/>
-      <w:r>
-        <w:t>skill</w:t>
+      <w:proofErr w:type="spellStart"/>
+      <w:r>
+        <w:t>guild</w:t>
+      </w:r>
+      <w:proofErr w:type="spellEnd"/>
+      <w:r>
+        <w:t xml:space="preserve"> gaan en aangeven dat je een bodyguard wilt zijn</w:t>
+      </w:r>
+    </w:p>
+    <w:p>
+      <w:r>
+        <w:t xml:space="preserve">Jouw naam: </w:t>
+      </w:r>
+      <w:proofErr w:type="spellStart"/>
+      <w:r>
+        <w:t>oke</w:t>
+      </w:r>
+      <w:proofErr w:type="spellEnd"/>
+    </w:p>
+    <w:p>
+      <w:r>
+        <w:t xml:space="preserve">Je loopt langs een aantal hotels en restaurantjes voor dat je aan komt bij de </w:t>
+      </w:r>
+      <w:proofErr w:type="spellStart"/>
+      <w:r>
+        <w:t>adventurer</w:t>
       </w:r>
       <w:proofErr w:type="spellEnd"/>
       <w:r>
@@ -834,648 +1245,346 @@
       </w:r>
       <w:proofErr w:type="spellStart"/>
       <w:r>
-        <w:t>great</w:t>
-      </w:r>
-      <w:proofErr w:type="spellEnd"/>
-      <w:r>
-        <w:t xml:space="preserve"> sage en je kon het alles vragen wat je wou en hij zou een antwoord hebben</w:t>
-      </w:r>
+        <w:t>guild</w:t>
+      </w:r>
+      <w:proofErr w:type="spellEnd"/>
+      <w:r>
+        <w:t xml:space="preserve"> </w:t>
+      </w:r>
+    </w:p>
+    <w:p>
+      <w:r>
+        <w:t xml:space="preserve">Je komt binnen en vraagt aan de receptie hoe word je een bodyguard </w:t>
+      </w:r>
+    </w:p>
+    <w:p>
+      <w:r>
+        <w:t xml:space="preserve">Receptionist: ben je al aangesloten aan de </w:t>
+      </w:r>
+      <w:proofErr w:type="spellStart"/>
+      <w:r>
+        <w:t>guild</w:t>
+      </w:r>
+      <w:proofErr w:type="spellEnd"/>
+      <w:r>
+        <w:t>?</w:t>
+      </w:r>
+    </w:p>
+    <w:p>
+      <w:r>
+        <w:t xml:space="preserve">Jouw naam: nee </w:t>
+      </w:r>
+    </w:p>
+    <w:p>
+      <w:r>
+        <w:t xml:space="preserve">Receptionist: </w:t>
+      </w:r>
+      <w:proofErr w:type="spellStart"/>
+      <w:r>
+        <w:t>oke</w:t>
+      </w:r>
+      <w:proofErr w:type="spellEnd"/>
+      <w:r>
+        <w:t xml:space="preserve"> je moet een kleine test doen </w:t>
+      </w:r>
+    </w:p>
+    <w:p>
+      <w:r>
+        <w:t>Receptionist: wat is 1 + 1</w:t>
+      </w:r>
+    </w:p>
+    <w:p>
+      <w:r>
+        <w:t>Jouw naam: eigen antwoord</w:t>
+      </w:r>
+    </w:p>
+    <w:p>
+      <w:pPr>
+        <w:rPr>
+          <w:b/>
+          <w:bCs/>
+        </w:rPr>
+      </w:pPr>
+      <w:r>
+        <w:rPr>
+          <w:b/>
+          <w:bCs/>
+        </w:rPr>
+        <w:t xml:space="preserve">Keuze 9 juiste antwoord of </w:t>
+      </w:r>
+      <w:proofErr w:type="spellStart"/>
+      <w:r>
+        <w:rPr>
+          <w:b/>
+          <w:bCs/>
+        </w:rPr>
+        <w:t>else</w:t>
+      </w:r>
+      <w:proofErr w:type="spellEnd"/>
+      <w:r>
+        <w:rPr>
+          <w:b/>
+          <w:bCs/>
+        </w:rPr>
+        <w:t xml:space="preserve">  </w:t>
+      </w:r>
+    </w:p>
+    <w:p/>
+    <w:p>
+      <w:pPr>
+        <w:pStyle w:val="Kop1"/>
+      </w:pPr>
+      <w:r>
+        <w:t xml:space="preserve">Keuze 6 route </w:t>
+      </w:r>
+      <w:r>
+        <w:t>c</w:t>
+      </w:r>
+    </w:p>
+    <w:p>
+      <w:r>
+        <w:t xml:space="preserve">*keuze </w:t>
+      </w:r>
+      <w:proofErr w:type="spellStart"/>
+      <w:r>
+        <w:t>adverturier</w:t>
+      </w:r>
+      <w:proofErr w:type="spellEnd"/>
+      <w:r>
+        <w:t xml:space="preserve"> </w:t>
+      </w:r>
+      <w:proofErr w:type="spellStart"/>
+      <w:r>
+        <w:t>guild</w:t>
+      </w:r>
+      <w:proofErr w:type="spellEnd"/>
+    </w:p>
+    <w:p>
+      <w:r>
+        <w:t xml:space="preserve">Je loopt langs een aantal hotels en restaurantjes voor dat je aan komt bij de </w:t>
+      </w:r>
+      <w:r>
+        <w:t>avonturier</w:t>
+      </w:r>
+      <w:r>
+        <w:t xml:space="preserve"> </w:t>
+      </w:r>
+      <w:proofErr w:type="spellStart"/>
+      <w:r>
+        <w:t>guild</w:t>
+      </w:r>
+      <w:proofErr w:type="spellEnd"/>
+      <w:r>
+        <w:t xml:space="preserve"> </w:t>
+      </w:r>
+    </w:p>
+    <w:p>
+      <w:r>
+        <w:t xml:space="preserve">Je komt binnen en vraagt aan de receptie wat voor banen ze hebben. </w:t>
+      </w:r>
+    </w:p>
+    <w:p>
+      <w:r>
+        <w:t xml:space="preserve">Receptionist: ben je al aangesloten aan de </w:t>
+      </w:r>
+      <w:proofErr w:type="spellStart"/>
+      <w:r>
+        <w:t>guild</w:t>
+      </w:r>
+      <w:proofErr w:type="spellEnd"/>
+      <w:r>
+        <w:t>?</w:t>
+      </w:r>
+    </w:p>
+    <w:p>
+      <w:r>
+        <w:t xml:space="preserve">Jouw naam: nee </w:t>
+      </w:r>
+    </w:p>
+    <w:p>
+      <w:r>
+        <w:t xml:space="preserve">Receptionist: </w:t>
+      </w:r>
+      <w:proofErr w:type="spellStart"/>
+      <w:r>
+        <w:t>oke</w:t>
+      </w:r>
+      <w:proofErr w:type="spellEnd"/>
+      <w:r>
+        <w:t xml:space="preserve"> je moet een kleine test doen </w:t>
+      </w:r>
+    </w:p>
+    <w:p>
+      <w:r>
+        <w:t>Receptionist: wat is 1 + 1</w:t>
+      </w:r>
+    </w:p>
+    <w:p>
+      <w:r>
+        <w:t>Jouw naam: eigen antwoord</w:t>
+      </w:r>
+    </w:p>
+    <w:p>
+      <w:pPr>
+        <w:rPr>
+          <w:b/>
+          <w:bCs/>
+        </w:rPr>
+      </w:pPr>
+      <w:r>
+        <w:rPr>
+          <w:b/>
+          <w:bCs/>
+        </w:rPr>
+        <w:t xml:space="preserve">Keuze 9 juiste antwoord of </w:t>
+      </w:r>
+      <w:proofErr w:type="spellStart"/>
+      <w:r>
+        <w:rPr>
+          <w:b/>
+          <w:bCs/>
+        </w:rPr>
+        <w:t>else</w:t>
+      </w:r>
+      <w:proofErr w:type="spellEnd"/>
+    </w:p>
+    <w:p>
+      <w:pPr>
+        <w:rPr>
+          <w:b/>
+          <w:bCs/>
+        </w:rPr>
+      </w:pPr>
+    </w:p>
+    <w:p>
+      <w:pPr>
+        <w:pStyle w:val="Kop1"/>
+      </w:pPr>
+      <w:r>
+        <w:t>Keuze 7 route a</w:t>
+      </w:r>
+    </w:p>
+    <w:p>
+      <w:r>
+        <w:t xml:space="preserve">Je loopt in de bos en je vindt een </w:t>
+      </w:r>
+      <w:proofErr w:type="spellStart"/>
+      <w:r>
+        <w:t>tak,klimop</w:t>
+      </w:r>
+      <w:proofErr w:type="spellEnd"/>
+      <w:r>
+        <w:t xml:space="preserve"> en een steen</w:t>
+      </w:r>
+    </w:p>
+    <w:p>
+      <w:r>
+        <w:t>Je maakt een stenen bijl.</w:t>
+      </w:r>
+    </w:p>
+    <w:p>
+      <w:r>
+        <w:t xml:space="preserve">Verder op zie je het pad weer </w:t>
+      </w:r>
+      <w:r>
+        <w:t xml:space="preserve">richting </w:t>
+      </w:r>
+      <w:r>
+        <w:t xml:space="preserve"> de </w:t>
+      </w:r>
+      <w:proofErr w:type="spellStart"/>
+      <w:r>
+        <w:t>dungeon</w:t>
+      </w:r>
+      <w:proofErr w:type="spellEnd"/>
       <w:r>
         <w:t>.</w:t>
       </w:r>
     </w:p>
     <w:p>
-      <w:pPr>
-        <w:rPr>
-          <w:b/>
-          <w:bCs/>
-        </w:rPr>
-      </w:pPr>
-      <w:r>
-        <w:rPr>
-          <w:b/>
-          <w:bCs/>
-        </w:rPr>
-        <w:t xml:space="preserve">Nu heb je de keuze gebruik je de </w:t>
-      </w:r>
-      <w:proofErr w:type="spellStart"/>
-      <w:r>
-        <w:rPr>
-          <w:b/>
-          <w:bCs/>
-        </w:rPr>
-        <w:t>skill</w:t>
-      </w:r>
-      <w:proofErr w:type="spellEnd"/>
-      <w:r>
-        <w:rPr>
-          <w:b/>
-          <w:bCs/>
-        </w:rPr>
-        <w:t xml:space="preserve"> </w:t>
-      </w:r>
-      <w:proofErr w:type="spellStart"/>
-      <w:r>
-        <w:rPr>
-          <w:b/>
-          <w:bCs/>
-        </w:rPr>
-        <w:t>great</w:t>
-      </w:r>
-      <w:proofErr w:type="spellEnd"/>
-      <w:r>
-        <w:rPr>
-          <w:b/>
-          <w:bCs/>
-        </w:rPr>
-        <w:t xml:space="preserve"> sage of niet </w:t>
-      </w:r>
-    </w:p>
-    <w:p>
-      <w:pPr>
-        <w:pStyle w:val="Kop1"/>
-      </w:pPr>
-      <w:r>
-        <w:t>Keuze 4 route a</w:t>
-      </w:r>
-    </w:p>
-    <w:p>
-      <w:r>
-        <w:t xml:space="preserve">Great sage: der is een </w:t>
+      <w:r>
+        <w:t xml:space="preserve">Na 2 uur bereik je eindelijk de </w:t>
       </w:r>
       <w:proofErr w:type="spellStart"/>
       <w:r>
         <w:t>dungeon</w:t>
       </w:r>
       <w:proofErr w:type="spellEnd"/>
-      <w:r>
-        <w:t xml:space="preserve"> 4 km van de west gate vandaan je kunt daar </w:t>
-      </w:r>
-      <w:proofErr w:type="spellStart"/>
-      <w:r>
-        <w:t>makelijk</w:t>
-      </w:r>
-      <w:proofErr w:type="spellEnd"/>
-      <w:r>
-        <w:t xml:space="preserve"> schatten vinden.</w:t>
-      </w:r>
-    </w:p>
-    <w:p>
-      <w:pPr>
-        <w:rPr>
-          <w:b/>
-          <w:bCs/>
-        </w:rPr>
-      </w:pPr>
-      <w:r>
-        <w:rPr>
-          <w:b/>
-          <w:bCs/>
-        </w:rPr>
-        <w:t xml:space="preserve">Keuze 5 </w:t>
-      </w:r>
-      <w:r>
-        <w:rPr>
-          <w:b/>
-          <w:bCs/>
-        </w:rPr>
-        <w:t xml:space="preserve">Ga je naar de </w:t>
-      </w:r>
-      <w:proofErr w:type="spellStart"/>
-      <w:r>
-        <w:rPr>
-          <w:b/>
-          <w:bCs/>
-        </w:rPr>
-        <w:t>dungeon</w:t>
-      </w:r>
-      <w:proofErr w:type="spellEnd"/>
-      <w:r>
-        <w:rPr>
-          <w:b/>
-          <w:bCs/>
-        </w:rPr>
-        <w:t xml:space="preserve"> of ga je verder zoeken in de stad</w:t>
-      </w:r>
-    </w:p>
-    <w:p>
-      <w:pPr>
-        <w:pStyle w:val="Kop1"/>
-      </w:pPr>
-      <w:r>
-        <w:t>Keuze 4 route b</w:t>
-      </w:r>
-    </w:p>
-    <w:p>
-      <w:r>
-        <w:t>Je besluit om rond te kijken en je vind een markt.</w:t>
-      </w:r>
-    </w:p>
-    <w:p>
-      <w:r>
-        <w:t>Groenteman: he knul wil je wat fruit het is het verste uit de hele stad</w:t>
-      </w:r>
-    </w:p>
-    <w:p>
-      <w:r>
-        <w:t xml:space="preserve">Jouw naam: ik heb geen geld, weet u een manier om </w:t>
-      </w:r>
-      <w:proofErr w:type="spellStart"/>
-      <w:r>
-        <w:t>makelijk</w:t>
-      </w:r>
-      <w:proofErr w:type="spellEnd"/>
-      <w:r>
-        <w:t xml:space="preserve"> geld </w:t>
-      </w:r>
-      <w:proofErr w:type="spellStart"/>
-      <w:r>
-        <w:t>teverdienen</w:t>
-      </w:r>
-      <w:proofErr w:type="spellEnd"/>
-      <w:r>
-        <w:t>.</w:t>
-      </w:r>
-    </w:p>
-    <w:p>
-      <w:r>
-        <w:t xml:space="preserve">Groenteman: </w:t>
-      </w:r>
-      <w:proofErr w:type="spellStart"/>
-      <w:r>
-        <w:t>hmm</w:t>
-      </w:r>
-      <w:proofErr w:type="spellEnd"/>
-      <w:r>
-        <w:t>…</w:t>
-      </w:r>
-    </w:p>
-    <w:p>
-      <w:r>
-        <w:t>Groenteman: je zou klusjes kunnen doen</w:t>
-      </w:r>
-      <w:r>
-        <w:t xml:space="preserve">, je zou een bodyguard kunnen zijn </w:t>
-      </w:r>
-      <w:r>
-        <w:t xml:space="preserve">en aan sluiten bij de </w:t>
-      </w:r>
-      <w:proofErr w:type="spellStart"/>
-      <w:r>
-        <w:t>adventurerer</w:t>
-      </w:r>
-      <w:proofErr w:type="spellEnd"/>
-      <w:r>
-        <w:t xml:space="preserve"> </w:t>
-      </w:r>
-      <w:proofErr w:type="spellStart"/>
-      <w:r>
-        <w:t>guild</w:t>
-      </w:r>
-      <w:proofErr w:type="spellEnd"/>
-      <w:r>
-        <w:t>.</w:t>
-      </w:r>
-    </w:p>
-    <w:p>
-      <w:pPr>
-        <w:rPr>
-          <w:b/>
-          <w:bCs/>
-        </w:rPr>
-      </w:pPr>
-      <w:r>
-        <w:rPr>
-          <w:b/>
-          <w:bCs/>
-        </w:rPr>
-        <w:t xml:space="preserve">Keuze </w:t>
-      </w:r>
-      <w:r>
-        <w:rPr>
-          <w:b/>
-          <w:bCs/>
-        </w:rPr>
-        <w:t xml:space="preserve">6 begint hier. Klusjes doen, bodyguard zijn of aan sluiten bij de </w:t>
-      </w:r>
-      <w:proofErr w:type="spellStart"/>
-      <w:r>
-        <w:rPr>
-          <w:b/>
-          <w:bCs/>
-        </w:rPr>
-        <w:t>adventurerer</w:t>
-      </w:r>
-      <w:proofErr w:type="spellEnd"/>
-      <w:r>
-        <w:rPr>
-          <w:b/>
-          <w:bCs/>
-        </w:rPr>
-        <w:t xml:space="preserve"> </w:t>
-      </w:r>
-      <w:proofErr w:type="spellStart"/>
-      <w:r>
-        <w:rPr>
-          <w:b/>
-          <w:bCs/>
-        </w:rPr>
-        <w:t>guild</w:t>
-      </w:r>
-      <w:proofErr w:type="spellEnd"/>
-    </w:p>
-    <w:p>
-      <w:pPr>
-        <w:pStyle w:val="Kop1"/>
-      </w:pPr>
-      <w:r>
-        <w:t>Keuze 5</w:t>
-      </w:r>
-      <w:r>
-        <w:t xml:space="preserve"> route a</w:t>
-      </w:r>
-    </w:p>
-    <w:p>
-      <w:r>
-        <w:t xml:space="preserve">Je besluit naar de </w:t>
-      </w:r>
-      <w:proofErr w:type="spellStart"/>
-      <w:r>
-        <w:t>dungeon</w:t>
-      </w:r>
-      <w:proofErr w:type="spellEnd"/>
-      <w:r>
-        <w:t xml:space="preserve"> te gaan. </w:t>
-      </w:r>
-    </w:p>
-    <w:p>
-      <w:r>
-        <w:t>Onderweg kom je een bos tegen</w:t>
-      </w:r>
-    </w:p>
-    <w:p>
-      <w:pPr>
-        <w:rPr>
-          <w:b/>
-          <w:bCs/>
-        </w:rPr>
-      </w:pPr>
-      <w:r>
-        <w:rPr>
-          <w:b/>
-          <w:bCs/>
-        </w:rPr>
-        <w:t>Keuze 7 begint ga je opzoek naar spullen of niet</w:t>
-      </w:r>
-      <w:r>
-        <w:rPr>
-          <w:b/>
-          <w:bCs/>
-        </w:rPr>
-        <w:t xml:space="preserve"> in het bos</w:t>
-      </w:r>
-    </w:p>
-    <w:p>
-      <w:pPr>
-        <w:pStyle w:val="Kop1"/>
-      </w:pPr>
-      <w:r>
-        <w:t>Keuze 5 route b</w:t>
-      </w:r>
-    </w:p>
-    <w:p>
-      <w:r>
-        <w:t>Terug naar keuze 4 route b</w:t>
-      </w:r>
-    </w:p>
-    <w:p>
-      <w:pPr>
-        <w:pStyle w:val="Kop1"/>
-      </w:pPr>
-      <w:r>
-        <w:t>Keuze 6 route a</w:t>
-      </w:r>
-    </w:p>
-    <w:p>
-      <w:r>
-        <w:t>Jouw naam: kan ik iets voor u doen als klusje</w:t>
-      </w:r>
-    </w:p>
-    <w:p>
-      <w:r>
-        <w:t>Groenteman: je kan die 8 dozen naar achter brengen voor 20 geld stukken</w:t>
-      </w:r>
-    </w:p>
-    <w:p>
-      <w:r>
-        <w:t xml:space="preserve">Je draagt de laatste doos naar achter en komt een versleten oude zwaard tegen </w:t>
-      </w:r>
-    </w:p>
-    <w:p>
-      <w:pPr>
-        <w:rPr>
-          <w:b/>
-          <w:bCs/>
-        </w:rPr>
-      </w:pPr>
-      <w:r>
-        <w:rPr>
-          <w:b/>
-          <w:bCs/>
-        </w:rPr>
-        <w:t>Keuze 8  ga je de groente man vragen of je hem mag hebben?</w:t>
-      </w:r>
-    </w:p>
-    <w:p>
-      <w:pPr>
-        <w:pStyle w:val="Kop1"/>
-      </w:pPr>
-      <w:r>
-        <w:t>Keuze 6 route b</w:t>
-      </w:r>
-    </w:p>
-    <w:p>
-      <w:r>
-        <w:t>Jouw naam: hoe word je iemands bodyguard</w:t>
-      </w:r>
-    </w:p>
-    <w:p>
-      <w:r>
-        <w:t xml:space="preserve">Groenteman:  je kan naar de </w:t>
-      </w:r>
-      <w:proofErr w:type="spellStart"/>
-      <w:r>
-        <w:t>adverturere</w:t>
-      </w:r>
-      <w:proofErr w:type="spellEnd"/>
-      <w:r>
-        <w:t xml:space="preserve"> </w:t>
-      </w:r>
-      <w:proofErr w:type="spellStart"/>
-      <w:r>
-        <w:t>guild</w:t>
-      </w:r>
-      <w:proofErr w:type="spellEnd"/>
-      <w:r>
-        <w:t xml:space="preserve"> gaan en aangeven dat je een bodyguard wilt zijn</w:t>
-      </w:r>
-    </w:p>
-    <w:p>
-      <w:r>
-        <w:t xml:space="preserve">Jouw naam: </w:t>
-      </w:r>
-      <w:proofErr w:type="spellStart"/>
-      <w:r>
-        <w:t>oke</w:t>
-      </w:r>
-      <w:proofErr w:type="spellEnd"/>
-    </w:p>
-    <w:p>
-      <w:r>
-        <w:t xml:space="preserve">Je loopt langs een aantal hotels en restaurantjes voor dat je aan komt bij de </w:t>
-      </w:r>
-      <w:proofErr w:type="spellStart"/>
-      <w:r>
-        <w:t>adventurer</w:t>
-      </w:r>
-      <w:proofErr w:type="spellEnd"/>
-      <w:r>
-        <w:t xml:space="preserve"> </w:t>
-      </w:r>
-      <w:proofErr w:type="spellStart"/>
-      <w:r>
-        <w:t>guild</w:t>
-      </w:r>
-      <w:proofErr w:type="spellEnd"/>
-      <w:r>
-        <w:t xml:space="preserve"> </w:t>
-      </w:r>
-    </w:p>
-    <w:p>
-      <w:r>
-        <w:t xml:space="preserve">Je komt binnen en vraagt aan de receptie hoe word je een bodyguard </w:t>
-      </w:r>
-    </w:p>
-    <w:p>
-      <w:r>
-        <w:t xml:space="preserve">Receptionist: ben je al aangesloten aan de </w:t>
-      </w:r>
-      <w:proofErr w:type="spellStart"/>
-      <w:r>
-        <w:t>guild</w:t>
-      </w:r>
-      <w:proofErr w:type="spellEnd"/>
-      <w:r>
-        <w:t>?</w:t>
-      </w:r>
-    </w:p>
-    <w:p>
-      <w:r>
-        <w:t xml:space="preserve">Jouw naam: nee </w:t>
-      </w:r>
-    </w:p>
-    <w:p>
-      <w:r>
-        <w:t xml:space="preserve">Receptionist: </w:t>
-      </w:r>
-      <w:proofErr w:type="spellStart"/>
-      <w:r>
-        <w:t>oke</w:t>
-      </w:r>
-      <w:proofErr w:type="spellEnd"/>
-      <w:r>
-        <w:t xml:space="preserve"> je moet een kleine test doen </w:t>
-      </w:r>
-    </w:p>
-    <w:p>
-      <w:r>
-        <w:t>Receptionist: wat is 1 + 1</w:t>
-      </w:r>
-    </w:p>
-    <w:p>
-      <w:r>
-        <w:t>Jouw naam: eigen antwoord</w:t>
-      </w:r>
-    </w:p>
-    <w:p>
-      <w:pPr>
-        <w:rPr>
-          <w:b/>
-          <w:bCs/>
-        </w:rPr>
-      </w:pPr>
-      <w:r>
-        <w:rPr>
-          <w:b/>
-          <w:bCs/>
-        </w:rPr>
-        <w:t xml:space="preserve">Keuze 9 juiste antwoord of </w:t>
-      </w:r>
-      <w:proofErr w:type="spellStart"/>
-      <w:r>
-        <w:rPr>
-          <w:b/>
-          <w:bCs/>
-        </w:rPr>
-        <w:t>else</w:t>
-      </w:r>
-      <w:proofErr w:type="spellEnd"/>
-      <w:r>
-        <w:rPr>
-          <w:b/>
-          <w:bCs/>
-        </w:rPr>
-        <w:t xml:space="preserve">  </w:t>
+    </w:p>
+    <w:p>
+      <w:r>
+        <w:t>De deur gaat krakend open</w:t>
+      </w:r>
+    </w:p>
+    <w:p>
+      <w:r>
+        <w:t>Je loopt de eerste kamer binnen</w:t>
+      </w:r>
+    </w:p>
+    <w:p>
+      <w:r>
+        <w:t>De vuur kor</w:t>
+      </w:r>
+      <w:r>
+        <w:t>v</w:t>
+      </w:r>
+      <w:r>
+        <w:t xml:space="preserve">en </w:t>
+      </w:r>
+      <w:r>
+        <w:t xml:space="preserve">gaan automatisch aan </w:t>
+      </w:r>
+    </w:p>
+    <w:p>
+      <w:r>
+        <w:t xml:space="preserve">Je komt een </w:t>
+      </w:r>
+      <w:proofErr w:type="spellStart"/>
+      <w:r>
+        <w:t>goblin</w:t>
+      </w:r>
+      <w:proofErr w:type="spellEnd"/>
+      <w:r>
+        <w:t xml:space="preserve"> tegen </w:t>
+      </w:r>
+    </w:p>
+    <w:p>
+      <w:r>
+        <w:t xml:space="preserve">Je hakt in 1 slag ze hoofd er af met je bijl </w:t>
+      </w:r>
+    </w:p>
+    <w:p>
+      <w:pPr>
+        <w:rPr>
+          <w:b/>
+          <w:bCs/>
+        </w:rPr>
+      </w:pPr>
+      <w:r>
+        <w:rPr>
+          <w:b/>
+          <w:bCs/>
+        </w:rPr>
+        <w:t xml:space="preserve">*keuze 11 Pak je het mes van de </w:t>
+      </w:r>
+      <w:proofErr w:type="spellStart"/>
+      <w:r>
+        <w:rPr>
+          <w:b/>
+          <w:bCs/>
+        </w:rPr>
+        <w:t>goblin</w:t>
+      </w:r>
+      <w:proofErr w:type="spellEnd"/>
+      <w:r>
+        <w:rPr>
+          <w:b/>
+          <w:bCs/>
+        </w:rPr>
+        <w:t xml:space="preserve"> op?</w:t>
       </w:r>
     </w:p>
     <w:p/>
-    <w:p>
-      <w:pPr>
-        <w:pStyle w:val="Kop1"/>
-      </w:pPr>
-      <w:r>
-        <w:t xml:space="preserve">Keuze 6 route </w:t>
-      </w:r>
-      <w:r>
-        <w:t>c</w:t>
-      </w:r>
-    </w:p>
-    <w:p>
-      <w:r>
-        <w:t xml:space="preserve">Je loopt langs een aantal hotels en restaurantjes voor dat je aan komt bij de </w:t>
-      </w:r>
-      <w:r>
-        <w:t>avonturier</w:t>
-      </w:r>
-      <w:r>
-        <w:t xml:space="preserve"> </w:t>
-      </w:r>
-      <w:proofErr w:type="spellStart"/>
-      <w:r>
-        <w:t>guild</w:t>
-      </w:r>
-      <w:proofErr w:type="spellEnd"/>
-      <w:r>
-        <w:t xml:space="preserve"> </w:t>
-      </w:r>
-    </w:p>
-    <w:p>
-      <w:r>
-        <w:t xml:space="preserve">Je komt binnen en vraagt aan de receptie wat voor banen ze hebben. </w:t>
-      </w:r>
-    </w:p>
-    <w:p>
-      <w:r>
-        <w:t xml:space="preserve">Receptionist: ben je al aangesloten aan de </w:t>
-      </w:r>
-      <w:proofErr w:type="spellStart"/>
-      <w:r>
-        <w:t>guild</w:t>
-      </w:r>
-      <w:proofErr w:type="spellEnd"/>
-      <w:r>
-        <w:t>?</w:t>
-      </w:r>
-    </w:p>
-    <w:p>
-      <w:r>
-        <w:t xml:space="preserve">Jouw naam: nee </w:t>
-      </w:r>
-    </w:p>
-    <w:p>
-      <w:r>
-        <w:t xml:space="preserve">Receptionist: </w:t>
-      </w:r>
-      <w:proofErr w:type="spellStart"/>
-      <w:r>
-        <w:t>oke</w:t>
-      </w:r>
-      <w:proofErr w:type="spellEnd"/>
-      <w:r>
-        <w:t xml:space="preserve"> je moet een kleine test doen </w:t>
-      </w:r>
-    </w:p>
-    <w:p>
-      <w:r>
-        <w:t>Receptionist: wat is 1 + 1</w:t>
-      </w:r>
-    </w:p>
-    <w:p>
-      <w:r>
-        <w:t>Jouw naam: eigen antwoord</w:t>
-      </w:r>
-    </w:p>
-    <w:p>
-      <w:pPr>
-        <w:rPr>
-          <w:b/>
-          <w:bCs/>
-        </w:rPr>
-      </w:pPr>
-      <w:r>
-        <w:rPr>
-          <w:b/>
-          <w:bCs/>
-        </w:rPr>
-        <w:t xml:space="preserve">Keuze 9 juiste antwoord of </w:t>
-      </w:r>
-      <w:proofErr w:type="spellStart"/>
-      <w:r>
-        <w:rPr>
-          <w:b/>
-          <w:bCs/>
-        </w:rPr>
-        <w:t>else</w:t>
-      </w:r>
-      <w:proofErr w:type="spellEnd"/>
-    </w:p>
-    <w:p>
-      <w:pPr>
-        <w:rPr>
-          <w:b/>
-          <w:bCs/>
-        </w:rPr>
-      </w:pPr>
-    </w:p>
-    <w:p>
-      <w:pPr>
-        <w:pStyle w:val="Kop1"/>
-      </w:pPr>
-      <w:r>
-        <w:t>Keuze 7 route a</w:t>
-      </w:r>
-    </w:p>
-    <w:p>
-      <w:r>
-        <w:t xml:space="preserve">Je loopt in de bos en je vindt een </w:t>
-      </w:r>
-      <w:proofErr w:type="spellStart"/>
-      <w:r>
-        <w:t>tak,klimop</w:t>
-      </w:r>
-      <w:proofErr w:type="spellEnd"/>
-      <w:r>
-        <w:t xml:space="preserve"> en een steen</w:t>
-      </w:r>
-    </w:p>
-    <w:p>
-      <w:r>
-        <w:t>Je maakt een stenen bijl.</w:t>
-      </w:r>
-    </w:p>
-    <w:p>
-      <w:r>
-        <w:t xml:space="preserve">Verder op zie je het pad weer naar de </w:t>
-      </w:r>
-      <w:proofErr w:type="spellStart"/>
-      <w:r>
-        <w:t>dungeon</w:t>
-      </w:r>
-      <w:proofErr w:type="spellEnd"/>
-      <w:r>
-        <w:t>.</w:t>
-      </w:r>
-    </w:p>
     <w:p>
       <w:pPr>
         <w:pStyle w:val="Kop1"/>
@@ -2388,6 +2497,7 @@
         <w:pStyle w:val="Kop1"/>
       </w:pPr>
       <w:r>
+        <w:lastRenderedPageBreak/>
         <w:t>Keuze 8 route b</w:t>
       </w:r>
     </w:p>
@@ -2529,46 +2639,180 @@
         <w:pStyle w:val="Kop1"/>
       </w:pPr>
       <w:r>
+        <w:t>Keuze 9 route b</w:t>
+      </w:r>
+    </w:p>
+    <w:p>
+      <w:r>
+        <w:t xml:space="preserve">Receptionist : je bent nu een f rank avonturier </w:t>
+      </w:r>
+    </w:p>
+    <w:p>
+      <w:r>
+        <w:t xml:space="preserve">Receptionist :  je kunt alleen taken die f </w:t>
+      </w:r>
+      <w:r>
+        <w:t xml:space="preserve">rank hebben nemen </w:t>
+      </w:r>
+    </w:p>
+    <w:p>
+      <w:r>
+        <w:t>Receptionist : hoe meer jobs je doet/ haalt hoe hoger je rank word</w:t>
+      </w:r>
+    </w:p>
+    <w:p>
+      <w:r>
+        <w:t>Receptionist : wil je een taak nemen</w:t>
+      </w:r>
+    </w:p>
+    <w:p>
+      <w:pPr>
+        <w:rPr>
+          <w:b/>
+          <w:bCs/>
+        </w:rPr>
+      </w:pPr>
+      <w:r>
+        <w:rPr>
+          <w:b/>
+          <w:bCs/>
+        </w:rPr>
+        <w:t>Keuze 10 neem je de taak of niet</w:t>
+      </w:r>
+    </w:p>
+    <w:p>
+      <w:pPr>
+        <w:pStyle w:val="Kop1"/>
+      </w:pPr>
+      <w:r>
+        <w:t>Keuze 10 route a</w:t>
+      </w:r>
+    </w:p>
+    <w:p>
+      <w:r>
+        <w:t>Je besluit een simpele taak aan te nemen</w:t>
+      </w:r>
+      <w:r>
+        <w:t xml:space="preserve">. Het </w:t>
+      </w:r>
+      <w:r>
+        <w:t>verzamelen van brandhout</w:t>
+      </w:r>
+    </w:p>
+    <w:p>
+      <w:r>
+        <w:t>10 jaar later…</w:t>
+      </w:r>
+    </w:p>
+    <w:p>
+      <w:r>
+        <w:t xml:space="preserve">Grote groep mensen: gejuich </w:t>
+      </w:r>
+    </w:p>
+    <w:p>
+      <w:r>
+        <w:t xml:space="preserve">Grote groep mensen: het is de sterkte man </w:t>
+      </w:r>
+      <w:r>
+        <w:t xml:space="preserve">ter </w:t>
+      </w:r>
+      <w:r>
+        <w:t xml:space="preserve">de wereld </w:t>
+      </w:r>
+    </w:p>
+    <w:p>
+      <w:r>
+        <w:t xml:space="preserve">Grote groep mensen: is het </w:t>
+      </w:r>
+      <w:proofErr w:type="spellStart"/>
+      <w:r>
+        <w:t>het</w:t>
+      </w:r>
+      <w:proofErr w:type="spellEnd"/>
+      <w:r>
+        <w:t xml:space="preserve"> waar dat jij een kandidaat bent om de nieuwe koning </w:t>
+      </w:r>
+      <w:proofErr w:type="spellStart"/>
+      <w:r>
+        <w:t>teworden</w:t>
+      </w:r>
+      <w:proofErr w:type="spellEnd"/>
+      <w:r>
+        <w:t xml:space="preserve"> jouwnaam</w:t>
+      </w:r>
+    </w:p>
+    <w:p>
+      <w:r>
+        <w:t xml:space="preserve">Jouw naam: ja dat klopt al jaren lang is mijn zwaard voor dit land en dat zal nooit veranderen </w:t>
+      </w:r>
+    </w:p>
+    <w:p>
+      <w:r>
+        <w:t>Einde Koning</w:t>
+      </w:r>
+    </w:p>
+    <w:p>
+      <w:r>
+        <w:t>Wil je nog een keer?</w:t>
+      </w:r>
+    </w:p>
+    <w:p>
+      <w:pPr>
+        <w:pStyle w:val="Kop1"/>
+        <w:tabs>
+          <w:tab w:val="left" w:pos="2916"/>
+        </w:tabs>
+      </w:pPr>
+      <w:r>
         <w:lastRenderedPageBreak/>
-        <w:t>Keuze 9 route b</w:t>
-      </w:r>
-    </w:p>
-    <w:p>
-      <w:r>
-        <w:t xml:space="preserve">Receptionist : je bent nu een f rank avonturier </w:t>
-      </w:r>
-    </w:p>
-    <w:p>
-      <w:r>
-        <w:t xml:space="preserve">Receptionist :  je kunt alleen taken die f </w:t>
-      </w:r>
-      <w:r>
-        <w:t xml:space="preserve">rank hebben nemen </w:t>
-      </w:r>
-    </w:p>
-    <w:p>
-      <w:r>
-        <w:t>Receptionist : hoe meer jobs je doet/ haalt hoe hoger je rank word</w:t>
-      </w:r>
-    </w:p>
-    <w:p>
-      <w:r>
-        <w:t>Receptionist : wil je een taak nemen</w:t>
-      </w:r>
-    </w:p>
-    <w:p>
-      <w:pPr>
-        <w:rPr>
-          <w:b/>
-          <w:bCs/>
-        </w:rPr>
-      </w:pPr>
-      <w:r>
-        <w:rPr>
-          <w:b/>
-          <w:bCs/>
-        </w:rPr>
-        <w:t>Keuze 10 neem je de taak of niet</w:t>
+        <w:t>Keuze 10 route b</w:t>
+      </w:r>
+      <w:r>
+        <w:tab/>
+      </w:r>
+    </w:p>
+    <w:p>
+      <w:r>
+        <w:t xml:space="preserve">Je wilt toch geen avonturier worden en besluit de rest van je leven mee </w:t>
+      </w:r>
+      <w:proofErr w:type="spellStart"/>
+      <w:r>
+        <w:t>tehelpen</w:t>
+      </w:r>
+      <w:proofErr w:type="spellEnd"/>
+      <w:r>
+        <w:t xml:space="preserve"> op de markt</w:t>
+      </w:r>
+    </w:p>
+    <w:p>
+      <w:r>
+        <w:t>10 jaar later</w:t>
+      </w:r>
+    </w:p>
+    <w:p>
+      <w:r>
+        <w:t>jouw dochter: papa vertel o</w:t>
+      </w:r>
+      <w:r>
+        <w:t xml:space="preserve">ns jouw levensverhaal nog eens </w:t>
+      </w:r>
+    </w:p>
+    <w:p>
+      <w:r>
+        <w:t xml:space="preserve">jouwnaam: </w:t>
+      </w:r>
+      <w:proofErr w:type="spellStart"/>
+      <w:r>
+        <w:t>oke</w:t>
+      </w:r>
+      <w:proofErr w:type="spellEnd"/>
+      <w:r>
+        <w:t xml:space="preserve"> maar daarna moeten jullie echt slapen</w:t>
+      </w:r>
+    </w:p>
+    <w:p>
+      <w:r>
+        <w:t>keuze wil je opnieuw</w:t>
       </w:r>
     </w:p>
     <w:p>
@@ -2576,14 +2820,183 @@
         <w:pStyle w:val="Kop1"/>
       </w:pPr>
       <w:r>
-        <w:t>Keuze 10 route a</w:t>
-      </w:r>
-    </w:p>
-    <w:p>
-      <w:r>
-        <w:t>Je besluit een simpele taak aan te nemen verzamelen van brandhout</w:t>
-      </w:r>
-    </w:p>
+        <w:t>keuze 11 a</w:t>
+      </w:r>
+    </w:p>
+    <w:p>
+      <w:pPr>
+        <w:pStyle w:val="Lijstalinea"/>
+        <w:numPr>
+          <w:ilvl w:val="0"/>
+          <w:numId w:val="1"/>
+        </w:numPr>
+      </w:pPr>
+      <w:r>
+        <w:t>ja je pakt het mes op en laat je bijl achter</w:t>
+      </w:r>
+    </w:p>
+    <w:p>
+      <w:pPr>
+        <w:pStyle w:val="Lijstalinea"/>
+        <w:numPr>
+          <w:ilvl w:val="0"/>
+          <w:numId w:val="1"/>
+        </w:numPr>
+      </w:pPr>
+      <w:r>
+        <w:t xml:space="preserve">in de volgende kamer kom je een </w:t>
+      </w:r>
+      <w:proofErr w:type="spellStart"/>
+      <w:r>
+        <w:t>goblin</w:t>
+      </w:r>
+      <w:proofErr w:type="spellEnd"/>
+      <w:r>
+        <w:t xml:space="preserve"> tegen met een houten </w:t>
+      </w:r>
+      <w:proofErr w:type="spellStart"/>
+      <w:r>
+        <w:t>shild</w:t>
+      </w:r>
+      <w:proofErr w:type="spellEnd"/>
+      <w:r>
+        <w:t xml:space="preserve"> en een zwaard</w:t>
+      </w:r>
+    </w:p>
+    <w:p>
+      <w:pPr>
+        <w:pStyle w:val="Lijstalinea"/>
+        <w:numPr>
+          <w:ilvl w:val="0"/>
+          <w:numId w:val="1"/>
+        </w:numPr>
+      </w:pPr>
+      <w:r>
+        <w:t xml:space="preserve">je slaat met je mes maar de </w:t>
+      </w:r>
+      <w:proofErr w:type="spellStart"/>
+      <w:r>
+        <w:t>goblin</w:t>
+      </w:r>
+      <w:proofErr w:type="spellEnd"/>
+      <w:r>
+        <w:t xml:space="preserve"> blokt het met zijn schild en hij snijd je nek door</w:t>
+      </w:r>
+    </w:p>
+    <w:p>
+      <w:pPr>
+        <w:pStyle w:val="Kop1"/>
+      </w:pPr>
+      <w:r>
+        <w:t>keuze 11 b</w:t>
+      </w:r>
+    </w:p>
+    <w:p>
+      <w:r>
+        <w:t xml:space="preserve">je laat de mes achter en gaat verder met een bijl </w:t>
+      </w:r>
+    </w:p>
+    <w:p>
+      <w:r>
+        <w:t xml:space="preserve">in de volgende kamer kom je een </w:t>
+      </w:r>
+      <w:proofErr w:type="spellStart"/>
+      <w:r>
+        <w:t>goblin</w:t>
+      </w:r>
+      <w:proofErr w:type="spellEnd"/>
+      <w:r>
+        <w:t xml:space="preserve"> tegen </w:t>
+      </w:r>
+    </w:p>
+    <w:p>
+      <w:r>
+        <w:t xml:space="preserve">met een zwaar en een schild </w:t>
+      </w:r>
+    </w:p>
+    <w:p>
+      <w:r>
+        <w:t xml:space="preserve">je sluit met je bijl </w:t>
+      </w:r>
+    </w:p>
+    <w:p>
+      <w:r>
+        <w:t xml:space="preserve">de </w:t>
+      </w:r>
+      <w:proofErr w:type="spellStart"/>
+      <w:r>
+        <w:t>goblin</w:t>
+      </w:r>
+      <w:proofErr w:type="spellEnd"/>
+      <w:r>
+        <w:t xml:space="preserve"> blokt het </w:t>
+      </w:r>
+    </w:p>
+    <w:p>
+      <w:r>
+        <w:t xml:space="preserve">maar je hakt door het houten schild heen </w:t>
+      </w:r>
+    </w:p>
+    <w:p>
+      <w:r>
+        <w:t>*</w:t>
+      </w:r>
+      <w:proofErr w:type="spellStart"/>
+      <w:r>
+        <w:t>biep</w:t>
+      </w:r>
+      <w:proofErr w:type="spellEnd"/>
+      <w:r>
+        <w:t>* :  level up</w:t>
+      </w:r>
+    </w:p>
+    <w:p>
+      <w:r>
+        <w:t xml:space="preserve">Je gaat naar de volgende kamer </w:t>
+      </w:r>
+    </w:p>
+    <w:p>
+      <w:r>
+        <w:t xml:space="preserve">*boem </w:t>
+      </w:r>
+      <w:proofErr w:type="spellStart"/>
+      <w:r>
+        <w:t>boem</w:t>
+      </w:r>
+      <w:proofErr w:type="spellEnd"/>
+      <w:r>
+        <w:t xml:space="preserve"> boem*</w:t>
+      </w:r>
+    </w:p>
+    <w:p>
+      <w:r>
+        <w:t>Boss kamer opent</w:t>
+      </w:r>
+    </w:p>
+    <w:p>
+      <w:r>
+        <w:t xml:space="preserve">Je kan niet meer ontsnappen en word gedwongen te vechten </w:t>
+      </w:r>
+    </w:p>
+    <w:p>
+      <w:r>
+        <w:t xml:space="preserve">Het is een </w:t>
+      </w:r>
+      <w:proofErr w:type="spellStart"/>
+      <w:r>
+        <w:t>minotaurs</w:t>
+      </w:r>
+      <w:proofErr w:type="spellEnd"/>
+    </w:p>
+    <w:p>
+      <w:r>
+        <w:t>Je had geen schijn van kans alleen en ging binnen secondes dood</w:t>
+      </w:r>
+    </w:p>
+    <w:p/>
+    <w:p/>
+    <w:p/>
+    <w:p/>
     <w:p/>
     <w:p/>
     <w:p/>
@@ -2595,6 +3008,127 @@
     </w:sectPr>
   </w:body>
 </w:document>
+</file>
+
+<file path=word/numbering.xml><?xml version="1.0" encoding="utf-8"?>
+<w:numbering xmlns:wpc="http://schemas.microsoft.com/office/word/2010/wordprocessingCanvas" xmlns:cx="http://schemas.microsoft.com/office/drawing/2014/chartex" xmlns:cx1="http://schemas.microsoft.com/office/drawing/2015/9/8/chartex" xmlns:cx2="http://schemas.microsoft.com/office/drawing/2015/10/21/chartex" xmlns:cx3="http://schemas.microsoft.com/office/drawing/2016/5/9/chartex" xmlns:cx4="http://schemas.microsoft.com/office/drawing/2016/5/10/chartex" xmlns:cx5="http://schemas.microsoft.com/office/drawing/2016/5/11/chartex" xmlns:cx6="http://schemas.microsoft.com/office/drawing/2016/5/12/chartex" xmlns:cx7="http://schemas.microsoft.com/office/drawing/2016/5/13/chartex" xmlns:cx8="http://schemas.microsoft.com/office/drawing/2016/5/14/chartex" xmlns:mc="http://schemas.openxmlformats.org/markup-compatibility/2006" xmlns:aink="http://schemas.microsoft.com/office/drawing/2016/ink" xmlns:am3d="http://schemas.microsoft.com/office/drawing/2017/model3d" xmlns:o="urn:schemas-microsoft-com:office:office" xmlns:oel="http://schemas.microsoft.com/office/2019/extlst" xmlns:r="http://schemas.openxmlformats.org/officeDocument/2006/relationships" xmlns:m="http://schemas.openxmlformats.org/officeDocument/2006/math" xmlns:v="urn:schemas-microsoft-com:vml" xmlns:wp14="http://schemas.microsoft.com/office/word/2010/wordprocessingDrawing" xmlns:wp="http://schemas.openxmlformats.org/drawingml/2006/wordprocessingDrawing" xmlns:w10="urn:schemas-microsoft-com:office:word" xmlns:w="http://schemas.openxmlformats.org/wordprocessingml/2006/main" xmlns:w14="http://schemas.microsoft.com/office/word/2010/wordml" xmlns:w15="http://schemas.microsoft.com/office/word/2012/wordml" xmlns:w16cex="http://schemas.microsoft.com/office/word/2018/wordml/cex" xmlns:w16cid="http://schemas.microsoft.com/office/word/2016/wordml/cid" xmlns:w16="http://schemas.microsoft.com/office/word/2018/wordml" xmlns:w16sdtdh="http://schemas.microsoft.com/office/word/2020/wordml/sdtdatahash" xmlns:w16se="http://schemas.microsoft.com/office/word/2015/wordml/symex" xmlns:wpg="http://schemas.microsoft.com/office/word/2010/wordprocessingGroup" xmlns:wpi="http://schemas.microsoft.com/office/word/2010/wordprocessingInk" xmlns:wne="http://schemas.microsoft.com/office/word/2006/wordml" xmlns:wps="http://schemas.microsoft.com/office/word/2010/wordprocessingShape" mc:Ignorable="w14 w15 w16se w16cid w16 w16cex w16sdtdh wp14">
+  <w:abstractNum w:abstractNumId="0" w15:restartNumberingAfterBreak="0">
+    <w:nsid w:val="3FE90E44"/>
+    <w:multiLevelType w:val="hybridMultilevel"/>
+    <w:tmpl w:val="3E2A1DA2"/>
+    <w:lvl w:ilvl="0" w:tplc="EC842574">
+      <w:start w:val="10"/>
+      <w:numFmt w:val="bullet"/>
+      <w:lvlText w:val=""/>
+      <w:lvlJc w:val="left"/>
+      <w:pPr>
+        <w:ind w:left="720" w:hanging="360"/>
+      </w:pPr>
+      <w:rPr>
+        <w:rFonts w:ascii="Symbol" w:eastAsiaTheme="minorHAnsi" w:hAnsi="Symbol" w:cstheme="minorBidi" w:hint="default"/>
+      </w:rPr>
+    </w:lvl>
+    <w:lvl w:ilvl="1" w:tplc="04130003" w:tentative="1">
+      <w:start w:val="1"/>
+      <w:numFmt w:val="bullet"/>
+      <w:lvlText w:val="o"/>
+      <w:lvlJc w:val="left"/>
+      <w:pPr>
+        <w:ind w:left="1440" w:hanging="360"/>
+      </w:pPr>
+      <w:rPr>
+        <w:rFonts w:ascii="Courier New" w:hAnsi="Courier New" w:cs="Courier New" w:hint="default"/>
+      </w:rPr>
+    </w:lvl>
+    <w:lvl w:ilvl="2" w:tplc="04130005" w:tentative="1">
+      <w:start w:val="1"/>
+      <w:numFmt w:val="bullet"/>
+      <w:lvlText w:val=""/>
+      <w:lvlJc w:val="left"/>
+      <w:pPr>
+        <w:ind w:left="2160" w:hanging="360"/>
+      </w:pPr>
+      <w:rPr>
+        <w:rFonts w:ascii="Wingdings" w:hAnsi="Wingdings" w:hint="default"/>
+      </w:rPr>
+    </w:lvl>
+    <w:lvl w:ilvl="3" w:tplc="04130001" w:tentative="1">
+      <w:start w:val="1"/>
+      <w:numFmt w:val="bullet"/>
+      <w:lvlText w:val=""/>
+      <w:lvlJc w:val="left"/>
+      <w:pPr>
+        <w:ind w:left="2880" w:hanging="360"/>
+      </w:pPr>
+      <w:rPr>
+        <w:rFonts w:ascii="Symbol" w:hAnsi="Symbol" w:hint="default"/>
+      </w:rPr>
+    </w:lvl>
+    <w:lvl w:ilvl="4" w:tplc="04130003" w:tentative="1">
+      <w:start w:val="1"/>
+      <w:numFmt w:val="bullet"/>
+      <w:lvlText w:val="o"/>
+      <w:lvlJc w:val="left"/>
+      <w:pPr>
+        <w:ind w:left="3600" w:hanging="360"/>
+      </w:pPr>
+      <w:rPr>
+        <w:rFonts w:ascii="Courier New" w:hAnsi="Courier New" w:cs="Courier New" w:hint="default"/>
+      </w:rPr>
+    </w:lvl>
+    <w:lvl w:ilvl="5" w:tplc="04130005" w:tentative="1">
+      <w:start w:val="1"/>
+      <w:numFmt w:val="bullet"/>
+      <w:lvlText w:val=""/>
+      <w:lvlJc w:val="left"/>
+      <w:pPr>
+        <w:ind w:left="4320" w:hanging="360"/>
+      </w:pPr>
+      <w:rPr>
+        <w:rFonts w:ascii="Wingdings" w:hAnsi="Wingdings" w:hint="default"/>
+      </w:rPr>
+    </w:lvl>
+    <w:lvl w:ilvl="6" w:tplc="04130001" w:tentative="1">
+      <w:start w:val="1"/>
+      <w:numFmt w:val="bullet"/>
+      <w:lvlText w:val=""/>
+      <w:lvlJc w:val="left"/>
+      <w:pPr>
+        <w:ind w:left="5040" w:hanging="360"/>
+      </w:pPr>
+      <w:rPr>
+        <w:rFonts w:ascii="Symbol" w:hAnsi="Symbol" w:hint="default"/>
+      </w:rPr>
+    </w:lvl>
+    <w:lvl w:ilvl="7" w:tplc="04130003" w:tentative="1">
+      <w:start w:val="1"/>
+      <w:numFmt w:val="bullet"/>
+      <w:lvlText w:val="o"/>
+      <w:lvlJc w:val="left"/>
+      <w:pPr>
+        <w:ind w:left="5760" w:hanging="360"/>
+      </w:pPr>
+      <w:rPr>
+        <w:rFonts w:ascii="Courier New" w:hAnsi="Courier New" w:cs="Courier New" w:hint="default"/>
+      </w:rPr>
+    </w:lvl>
+    <w:lvl w:ilvl="8" w:tplc="04130005" w:tentative="1">
+      <w:start w:val="1"/>
+      <w:numFmt w:val="bullet"/>
+      <w:lvlText w:val=""/>
+      <w:lvlJc w:val="left"/>
+      <w:pPr>
+        <w:ind w:left="6480" w:hanging="360"/>
+      </w:pPr>
+      <w:rPr>
+        <w:rFonts w:ascii="Wingdings" w:hAnsi="Wingdings" w:hint="default"/>
+      </w:rPr>
+    </w:lvl>
+  </w:abstractNum>
+  <w:num w:numId="1" w16cid:durableId="1749040841">
+    <w:abstractNumId w:val="0"/>
+  </w:num>
+</w:numbering>
 </file>
 
 <file path=word/styles.xml><?xml version="1.0" encoding="utf-8"?>
@@ -3092,6 +3626,17 @@
       <w:szCs w:val="32"/>
     </w:rPr>
   </w:style>
+  <w:style w:type="paragraph" w:styleId="Lijstalinea">
+    <w:name w:val="List Paragraph"/>
+    <w:basedOn w:val="Standaard"/>
+    <w:uiPriority w:val="34"/>
+    <w:qFormat/>
+    <w:rsid w:val="008748C3"/>
+    <w:pPr>
+      <w:ind w:left="720"/>
+      <w:contextualSpacing/>
+    </w:pPr>
+  </w:style>
 </w:styles>
 </file>
 

</xml_diff>